<commit_message>
Quick fixes on PDF
</commit_message>
<xml_diff>
--- a/SRS_Team7.docx
+++ b/SRS_Team7.docx
@@ -1394,7 +1394,21 @@
               <w:rPr>
                 <w:b/>
               </w:rPr>
-              <w:t>Reason For Changes</w:t>
+              <w:t xml:space="preserve">Reason </w:t>
+            </w:r>
+            <w:proofErr w:type="gramStart"/>
+            <w:r>
+              <w:rPr>
+                <w:b/>
+              </w:rPr>
+              <w:t>For</w:t>
+            </w:r>
+            <w:proofErr w:type="gramEnd"/>
+            <w:r>
+              <w:rPr>
+                <w:b/>
+              </w:rPr>
+              <w:t xml:space="preserve"> Changes</w:t>
             </w:r>
           </w:p>
         </w:tc>
@@ -2529,41 +2543,6 @@
     </w:p>
     <w:p>
       <w:pPr>
-        <w:spacing w:before="100" w:beforeAutospacing="1" w:after="100" w:afterAutospacing="1" w:line="240" w:lineRule="auto"/>
-        <w:ind w:left="360"/>
-        <w:textAlignment w:val="baseline"/>
-        <w:rPr>
-          <w:rFonts w:ascii="Times New Roman" w:hAnsi="Times New Roman" w:cs="Times New Roman"/>
-          <w:color w:val="000000"/>
-          <w:szCs w:val="24"/>
-          <w:lang w:eastAsia="en-US"/>
-        </w:rPr>
-      </w:pPr>
-    </w:p>
-    <w:p>
-      <w:pPr>
-        <w:spacing w:before="240" w:after="240" w:line="240" w:lineRule="auto"/>
-        <w:ind w:left="360"/>
-        <w:rPr>
-          <w:rFonts w:ascii="Times New Roman" w:hAnsi="Times New Roman" w:cs="Times New Roman"/>
-          <w:szCs w:val="24"/>
-          <w:lang w:eastAsia="en-US"/>
-        </w:rPr>
-      </w:pPr>
-      <w:r>
-        <w:rPr>
-          <w:rFonts w:ascii="Times New Roman" w:hAnsi="Times New Roman" w:cs="Times New Roman"/>
-          <w:i/>
-          <w:iCs/>
-          <w:color w:val="000000"/>
-          <w:szCs w:val="24"/>
-          <w:lang w:eastAsia="en-US"/>
-        </w:rPr>
-        <w:t>Indicate the types of ballots </w:t>
-      </w:r>
-    </w:p>
-    <w:p>
-      <w:pPr>
         <w:spacing w:line="240" w:lineRule="auto"/>
         <w:rPr>
           <w:rFonts w:ascii="Times New Roman" w:hAnsi="Times New Roman" w:cs="Times New Roman"/>
@@ -2793,7 +2772,6 @@
           <w:szCs w:val="24"/>
           <w:lang w:eastAsia="en-US"/>
         </w:rPr>
-        <w:lastRenderedPageBreak/>
         <w:t>OS: Windows7/Windows8/Windows10</w:t>
       </w:r>
     </w:p>
@@ -2904,6 +2882,7 @@
           <w:szCs w:val="24"/>
           <w:lang w:eastAsia="en-US"/>
         </w:rPr>
+        <w:lastRenderedPageBreak/>
         <w:t>OS: Mac OS X</w:t>
       </w:r>
     </w:p>
@@ -3592,7 +3571,6 @@
           <w:szCs w:val="24"/>
           <w:lang w:eastAsia="en-US"/>
         </w:rPr>
-        <w:lastRenderedPageBreak/>
         <w:t>This program is developed in C++.</w:t>
       </w:r>
     </w:p>
@@ -3672,6 +3650,7 @@
           <w:szCs w:val="24"/>
           <w:lang w:eastAsia="en-US"/>
         </w:rPr>
+        <w:lastRenderedPageBreak/>
         <w:t xml:space="preserve">Documentation will be generated in the form of html and latex files using </w:t>
       </w:r>
       <w:proofErr w:type="spellStart"/>
@@ -4041,7 +4020,27 @@
           <w:szCs w:val="24"/>
           <w:lang w:eastAsia="en-US"/>
         </w:rPr>
-        <w:t>In order to run this program, open up the terminal and type “./Aegis  file.csv”. After the winner has been determined, the program will prompt the user if they would like to produce an audit file. The user will type “Y” for yes or “N” for no. If “Y” was inputted, the output file will be produced in a pdf file in the same directory as the program and titled as the date and time it was created. </w:t>
+        <w:t xml:space="preserve">In order to run this program, open up the terminal and type </w:t>
+      </w:r>
+      <w:proofErr w:type="gramStart"/>
+      <w:r>
+        <w:rPr>
+          <w:rFonts w:ascii="Times New Roman" w:hAnsi="Times New Roman" w:cs="Times New Roman"/>
+          <w:color w:val="000000"/>
+          <w:szCs w:val="24"/>
+          <w:lang w:eastAsia="en-US"/>
+        </w:rPr>
+        <w:t>“./</w:t>
+      </w:r>
+      <w:proofErr w:type="gramEnd"/>
+      <w:r>
+        <w:rPr>
+          <w:rFonts w:ascii="Times New Roman" w:hAnsi="Times New Roman" w:cs="Times New Roman"/>
+          <w:color w:val="000000"/>
+          <w:szCs w:val="24"/>
+          <w:lang w:eastAsia="en-US"/>
+        </w:rPr>
+        <w:t>Aegis  file.csv”. After the winner has been determined, the program will prompt the user if they would like to produce an audit file. The user will type “Y” for yes or “N” for no. If “Y” was inputted, the output file will be produced in a pdf file in the same directory as the program and titled as the date and time it was created. </w:t>
       </w:r>
     </w:p>
     <w:p>
@@ -4081,7 +4080,27 @@
           <w:szCs w:val="24"/>
           <w:lang w:eastAsia="en-US"/>
         </w:rPr>
-        <w:t>In order to run this program, open up the terminal and type “./Aegis file.csv”. Extra flags can be appended such as “--</w:t>
+        <w:t xml:space="preserve">In order to run this program, open up the terminal and type </w:t>
+      </w:r>
+      <w:proofErr w:type="gramStart"/>
+      <w:r>
+        <w:rPr>
+          <w:rFonts w:ascii="Times New Roman" w:hAnsi="Times New Roman" w:cs="Times New Roman"/>
+          <w:color w:val="000000"/>
+          <w:szCs w:val="24"/>
+          <w:lang w:eastAsia="en-US"/>
+        </w:rPr>
+        <w:t>“./</w:t>
+      </w:r>
+      <w:proofErr w:type="gramEnd"/>
+      <w:r>
+        <w:rPr>
+          <w:rFonts w:ascii="Times New Roman" w:hAnsi="Times New Roman" w:cs="Times New Roman"/>
+          <w:color w:val="000000"/>
+          <w:szCs w:val="24"/>
+          <w:lang w:eastAsia="en-US"/>
+        </w:rPr>
+        <w:t>Aegis file.csv”. Extra flags can be appended such as “--</w:t>
       </w:r>
       <w:proofErr w:type="spellStart"/>
       <w:r>
@@ -4128,7 +4147,6 @@
           <w:szCs w:val="34"/>
           <w:lang w:eastAsia="en-US"/>
         </w:rPr>
-        <w:lastRenderedPageBreak/>
         <w:t>3.2</w:t>
       </w:r>
       <w:r>
@@ -4218,6 +4236,7 @@
           <w:szCs w:val="34"/>
           <w:lang w:eastAsia="en-US"/>
         </w:rPr>
+        <w:lastRenderedPageBreak/>
         <w:t>3.3</w:t>
       </w:r>
       <w:r>
@@ -4280,7 +4299,27 @@
           <w:szCs w:val="24"/>
           <w:lang w:eastAsia="en-US"/>
         </w:rPr>
-        <w:t>Data will be attained from a provided CSV file but we will keep in mind that later on use of databases may be preferable.</w:t>
+        <w:t xml:space="preserve">Data will be attained from a provided CSV </w:t>
+      </w:r>
+      <w:proofErr w:type="gramStart"/>
+      <w:r>
+        <w:rPr>
+          <w:rFonts w:ascii="Times New Roman" w:hAnsi="Times New Roman" w:cs="Times New Roman"/>
+          <w:color w:val="000000"/>
+          <w:szCs w:val="24"/>
+          <w:lang w:eastAsia="en-US"/>
+        </w:rPr>
+        <w:t>file</w:t>
+      </w:r>
+      <w:proofErr w:type="gramEnd"/>
+      <w:r>
+        <w:rPr>
+          <w:rFonts w:ascii="Times New Roman" w:hAnsi="Times New Roman" w:cs="Times New Roman"/>
+          <w:color w:val="000000"/>
+          <w:szCs w:val="24"/>
+          <w:lang w:eastAsia="en-US"/>
+        </w:rPr>
+        <w:t xml:space="preserve"> but we will keep in mind that later on use of databases may be preferable.</w:t>
       </w:r>
     </w:p>
     <w:p>
@@ -4464,6 +4503,7 @@
           <w:lang w:eastAsia="en-US"/>
         </w:rPr>
       </w:pPr>
+      <w:proofErr w:type="gramStart"/>
       <w:r>
         <w:rPr>
           <w:rFonts w:ascii="Times New Roman" w:hAnsi="Times New Roman" w:cs="Times New Roman"/>
@@ -4481,6 +4521,15 @@
           <w:lang w:eastAsia="en-US"/>
         </w:rPr>
         <w:tab/>
+      </w:r>
+      <w:proofErr w:type="gramEnd"/>
+      <w:r>
+        <w:rPr>
+          <w:rFonts w:ascii="Times New Roman" w:hAnsi="Times New Roman" w:cs="Times New Roman"/>
+          <w:color w:val="000000"/>
+          <w:szCs w:val="24"/>
+          <w:lang w:eastAsia="en-US"/>
+        </w:rPr>
         <w:t>Description and Priority</w:t>
       </w:r>
     </w:p>
@@ -4544,6 +4593,7 @@
           <w:lang w:eastAsia="en-US"/>
         </w:rPr>
       </w:pPr>
+      <w:proofErr w:type="gramStart"/>
       <w:r>
         <w:rPr>
           <w:rFonts w:ascii="Times New Roman" w:hAnsi="Times New Roman" w:cs="Times New Roman"/>
@@ -4561,6 +4611,15 @@
           <w:lang w:eastAsia="en-US"/>
         </w:rPr>
         <w:tab/>
+      </w:r>
+      <w:proofErr w:type="gramEnd"/>
+      <w:r>
+        <w:rPr>
+          <w:rFonts w:ascii="Times New Roman" w:hAnsi="Times New Roman" w:cs="Times New Roman"/>
+          <w:color w:val="000000"/>
+          <w:szCs w:val="24"/>
+          <w:lang w:eastAsia="en-US"/>
+        </w:rPr>
         <w:t>Stimulus/Response Sequences</w:t>
       </w:r>
     </w:p>
@@ -4594,6 +4653,7 @@
           <w:lang w:eastAsia="en-US"/>
         </w:rPr>
       </w:pPr>
+      <w:proofErr w:type="gramStart"/>
       <w:r>
         <w:rPr>
           <w:rFonts w:ascii="Times New Roman" w:hAnsi="Times New Roman" w:cs="Times New Roman"/>
@@ -4611,6 +4671,15 @@
           <w:lang w:eastAsia="en-US"/>
         </w:rPr>
         <w:tab/>
+      </w:r>
+      <w:proofErr w:type="gramEnd"/>
+      <w:r>
+        <w:rPr>
+          <w:rFonts w:ascii="Times New Roman" w:hAnsi="Times New Roman" w:cs="Times New Roman"/>
+          <w:color w:val="000000"/>
+          <w:szCs w:val="24"/>
+          <w:lang w:eastAsia="en-US"/>
+        </w:rPr>
         <w:t>Functional Requirements</w:t>
       </w:r>
     </w:p>
@@ -4631,8 +4700,88 @@
           <w:szCs w:val="24"/>
           <w:lang w:eastAsia="en-US"/>
         </w:rPr>
+        <w:t>REQ-1(VS_003): The system takes in a csv file. If the file is invalid, the user will be prompted to run the program again with a valid csv file. </w:t>
+      </w:r>
+    </w:p>
+    <w:p>
+      <w:pPr>
+        <w:spacing w:before="240" w:after="240" w:line="240" w:lineRule="auto"/>
+        <w:ind w:left="360"/>
+        <w:rPr>
+          <w:rFonts w:ascii="Times New Roman" w:hAnsi="Times New Roman" w:cs="Times New Roman"/>
+          <w:szCs w:val="24"/>
+          <w:lang w:eastAsia="en-US"/>
+        </w:rPr>
+      </w:pPr>
+      <w:r>
+        <w:rPr>
+          <w:rFonts w:ascii="Times New Roman" w:hAnsi="Times New Roman" w:cs="Times New Roman"/>
+          <w:color w:val="000000"/>
+          <w:szCs w:val="24"/>
+          <w:lang w:eastAsia="en-US"/>
+        </w:rPr>
+        <w:t>REQ-2: The system will process the file and determine which voting system to run. </w:t>
+      </w:r>
+    </w:p>
+    <w:p>
+      <w:pPr>
+        <w:spacing w:before="240" w:after="240" w:line="240" w:lineRule="auto"/>
+        <w:ind w:left="360"/>
+        <w:rPr>
+          <w:rFonts w:ascii="Times New Roman" w:hAnsi="Times New Roman" w:cs="Times New Roman"/>
+          <w:szCs w:val="24"/>
+          <w:lang w:eastAsia="en-US"/>
+        </w:rPr>
+      </w:pPr>
+      <w:r>
+        <w:rPr>
+          <w:rFonts w:ascii="Times New Roman" w:hAnsi="Times New Roman" w:cs="Times New Roman"/>
+          <w:color w:val="000000"/>
+          <w:szCs w:val="24"/>
+          <w:lang w:eastAsia="en-US"/>
+        </w:rPr>
+        <w:t>REQ-3(VS_006): The system will group independent parties as a single party if there are any independent parties. See section 4.7</w:t>
+      </w:r>
+    </w:p>
+    <w:p>
+      <w:pPr>
+        <w:spacing w:before="240" w:after="240" w:line="240" w:lineRule="auto"/>
+        <w:ind w:left="360"/>
+        <w:rPr>
+          <w:rFonts w:ascii="Times New Roman" w:hAnsi="Times New Roman" w:cs="Times New Roman"/>
+          <w:szCs w:val="24"/>
+          <w:lang w:eastAsia="en-US"/>
+        </w:rPr>
+      </w:pPr>
+      <w:r>
+        <w:rPr>
+          <w:rFonts w:ascii="Times New Roman" w:hAnsi="Times New Roman" w:cs="Times New Roman"/>
+          <w:color w:val="000000"/>
+          <w:szCs w:val="24"/>
+          <w:lang w:eastAsia="en-US"/>
+        </w:rPr>
         <w:lastRenderedPageBreak/>
-        <w:t>REQ-1(VS_003): The system takes in a csv file. If the file is invalid, the user will be prompted to run the program again with a valid csv file. </w:t>
+        <w:t>REQ-4(VS_004</w:t>
+      </w:r>
+      <w:proofErr w:type="gramStart"/>
+      <w:r>
+        <w:rPr>
+          <w:rFonts w:ascii="Times New Roman" w:hAnsi="Times New Roman" w:cs="Times New Roman"/>
+          <w:color w:val="000000"/>
+          <w:szCs w:val="24"/>
+          <w:lang w:eastAsia="en-US"/>
+        </w:rPr>
+        <w:t>) :</w:t>
+      </w:r>
+      <w:proofErr w:type="gramEnd"/>
+      <w:r>
+        <w:rPr>
+          <w:rFonts w:ascii="Times New Roman" w:hAnsi="Times New Roman" w:cs="Times New Roman"/>
+          <w:color w:val="000000"/>
+          <w:szCs w:val="24"/>
+          <w:lang w:eastAsia="en-US"/>
+        </w:rPr>
+        <w:t xml:space="preserve"> The system now runs the calculations using the OPL algorithm. </w:t>
       </w:r>
     </w:p>
     <w:p>
@@ -4652,7 +4801,7 @@
           <w:szCs w:val="24"/>
           <w:lang w:eastAsia="en-US"/>
         </w:rPr>
-        <w:t>REQ-2: The system will process the file and determine which voting system to run. </w:t>
+        <w:t>REQ-5(VS_001): If there is a tie, the system will break the tie by giving each candidate a random number to make sure the probability is balanced between the candidates and randomly select one. See section 4.6 for further details. </w:t>
       </w:r>
     </w:p>
     <w:p>
@@ -4672,7 +4821,7 @@
           <w:szCs w:val="24"/>
           <w:lang w:eastAsia="en-US"/>
         </w:rPr>
-        <w:t>REQ-3(VS_006): The system will group independent parties as a single party if there are any independent parties. See section 4.7</w:t>
+        <w:t>REQ-6(VS_007): The system will display the results of the election. See section 4.5 for further details. </w:t>
       </w:r>
     </w:p>
     <w:p>
@@ -4692,77 +4841,7 @@
           <w:szCs w:val="24"/>
           <w:lang w:eastAsia="en-US"/>
         </w:rPr>
-        <w:t>REQ-4(VS_004) : The system now runs the calculations using the OPL algorithm. </w:t>
-      </w:r>
-    </w:p>
-    <w:p>
-      <w:pPr>
-        <w:spacing w:before="240" w:after="240" w:line="240" w:lineRule="auto"/>
-        <w:ind w:left="360"/>
-        <w:rPr>
-          <w:rFonts w:ascii="Times New Roman" w:hAnsi="Times New Roman" w:cs="Times New Roman"/>
-          <w:szCs w:val="24"/>
-          <w:lang w:eastAsia="en-US"/>
-        </w:rPr>
-      </w:pPr>
-      <w:r>
-        <w:rPr>
-          <w:rFonts w:ascii="Times New Roman" w:hAnsi="Times New Roman" w:cs="Times New Roman"/>
-          <w:color w:val="000000"/>
-          <w:szCs w:val="24"/>
-          <w:lang w:eastAsia="en-US"/>
-        </w:rPr>
-        <w:t>REQ-5(VS_001): If there is a tie, the system will break the tie by giving each candidate a random number to make sure the probability is balanced between the candidates and randomly select one. See section 4.6 for further details. </w:t>
-      </w:r>
-    </w:p>
-    <w:p>
-      <w:pPr>
-        <w:spacing w:before="240" w:after="240" w:line="240" w:lineRule="auto"/>
-        <w:ind w:left="360"/>
-        <w:rPr>
-          <w:rFonts w:ascii="Times New Roman" w:hAnsi="Times New Roman" w:cs="Times New Roman"/>
-          <w:szCs w:val="24"/>
-          <w:lang w:eastAsia="en-US"/>
-        </w:rPr>
-      </w:pPr>
-      <w:r>
-        <w:rPr>
-          <w:rFonts w:ascii="Times New Roman" w:hAnsi="Times New Roman" w:cs="Times New Roman"/>
-          <w:color w:val="000000"/>
-          <w:szCs w:val="24"/>
-          <w:lang w:eastAsia="en-US"/>
-        </w:rPr>
-        <w:t>REQ-6(VS_007): The system will display the results of the election. See section 4.5 for further details. </w:t>
-      </w:r>
-    </w:p>
-    <w:p>
-      <w:pPr>
-        <w:spacing w:before="240" w:after="240" w:line="240" w:lineRule="auto"/>
-        <w:ind w:left="360"/>
-        <w:rPr>
-          <w:rFonts w:ascii="Times New Roman" w:hAnsi="Times New Roman" w:cs="Times New Roman"/>
-          <w:szCs w:val="24"/>
-          <w:lang w:eastAsia="en-US"/>
-        </w:rPr>
-      </w:pPr>
-      <w:r>
-        <w:rPr>
-          <w:rFonts w:ascii="Times New Roman" w:hAnsi="Times New Roman" w:cs="Times New Roman"/>
-          <w:color w:val="000000"/>
-          <w:szCs w:val="24"/>
-          <w:lang w:eastAsia="en-US"/>
-        </w:rPr>
-        <w:t>REQ-7</w:t>
-      </w:r>
-      <w:r>
-        <w:rPr>
-          <w:rFonts w:ascii="Times New Roman" w:hAnsi="Times New Roman" w:cs="Times New Roman"/>
-          <w:color w:val="000000"/>
-          <w:szCs w:val="24"/>
-          <w:lang w:eastAsia="en-US"/>
-        </w:rPr>
-        <w:tab/>
-        <w:t>(VS_002, VS_011): The system will produce an audit file and a media file in the same directory as the program. See section 4.3 and 4.4 for further details.</w:t>
+        <w:t>REQ-7(VS_002, VS_011): The system will produce an audit file and a media file in the same directory as the program. See section 4.3 and 4.4 for further details.</w:t>
       </w:r>
     </w:p>
     <w:p>
@@ -4824,6 +4903,7 @@
           <w:lang w:eastAsia="en-US"/>
         </w:rPr>
       </w:pPr>
+      <w:proofErr w:type="gramStart"/>
       <w:r>
         <w:rPr>
           <w:rFonts w:ascii="Times New Roman" w:hAnsi="Times New Roman" w:cs="Times New Roman"/>
@@ -4841,6 +4921,15 @@
           <w:lang w:eastAsia="en-US"/>
         </w:rPr>
         <w:tab/>
+      </w:r>
+      <w:proofErr w:type="gramEnd"/>
+      <w:r>
+        <w:rPr>
+          <w:rFonts w:ascii="Times New Roman" w:hAnsi="Times New Roman" w:cs="Times New Roman"/>
+          <w:color w:val="000000"/>
+          <w:szCs w:val="24"/>
+          <w:lang w:eastAsia="en-US"/>
+        </w:rPr>
         <w:t>Description and Priority</w:t>
       </w:r>
     </w:p>
@@ -4894,6 +4983,7 @@
           <w:lang w:eastAsia="en-US"/>
         </w:rPr>
       </w:pPr>
+      <w:proofErr w:type="gramStart"/>
       <w:r>
         <w:rPr>
           <w:rFonts w:ascii="Times New Roman" w:hAnsi="Times New Roman" w:cs="Times New Roman"/>
@@ -4911,6 +5001,15 @@
           <w:lang w:eastAsia="en-US"/>
         </w:rPr>
         <w:tab/>
+      </w:r>
+      <w:proofErr w:type="gramEnd"/>
+      <w:r>
+        <w:rPr>
+          <w:rFonts w:ascii="Times New Roman" w:hAnsi="Times New Roman" w:cs="Times New Roman"/>
+          <w:color w:val="000000"/>
+          <w:szCs w:val="24"/>
+          <w:lang w:eastAsia="en-US"/>
+        </w:rPr>
         <w:t>Stimulus/Response Sequences</w:t>
       </w:r>
     </w:p>
@@ -4954,6 +5053,7 @@
           <w:lang w:eastAsia="en-US"/>
         </w:rPr>
       </w:pPr>
+      <w:proofErr w:type="gramStart"/>
       <w:r>
         <w:rPr>
           <w:rFonts w:ascii="Times New Roman" w:hAnsi="Times New Roman" w:cs="Times New Roman"/>
@@ -4971,6 +5071,15 @@
           <w:lang w:eastAsia="en-US"/>
         </w:rPr>
         <w:tab/>
+      </w:r>
+      <w:proofErr w:type="gramEnd"/>
+      <w:r>
+        <w:rPr>
+          <w:rFonts w:ascii="Times New Roman" w:hAnsi="Times New Roman" w:cs="Times New Roman"/>
+          <w:color w:val="000000"/>
+          <w:szCs w:val="24"/>
+          <w:lang w:eastAsia="en-US"/>
+        </w:rPr>
         <w:t>Functional Requirements</w:t>
       </w:r>
     </w:p>
@@ -5031,67 +5140,67 @@
           <w:szCs w:val="24"/>
           <w:lang w:eastAsia="en-US"/>
         </w:rPr>
+        <w:t>REQ-3(VS_005): The system now runs the calculations using the IR algorithm. </w:t>
+      </w:r>
+    </w:p>
+    <w:p>
+      <w:pPr>
+        <w:spacing w:before="240" w:after="240" w:line="240" w:lineRule="auto"/>
+        <w:ind w:left="360"/>
+        <w:rPr>
+          <w:rFonts w:ascii="Times New Roman" w:hAnsi="Times New Roman" w:cs="Times New Roman"/>
+          <w:szCs w:val="24"/>
+          <w:lang w:eastAsia="en-US"/>
+        </w:rPr>
+      </w:pPr>
+      <w:r>
+        <w:rPr>
+          <w:rFonts w:ascii="Times New Roman" w:hAnsi="Times New Roman" w:cs="Times New Roman"/>
+          <w:color w:val="000000"/>
+          <w:szCs w:val="24"/>
+          <w:lang w:eastAsia="en-US"/>
+        </w:rPr>
+        <w:t>REQ-4(VS_001): If there is a tie, the system will break the tie by giving each candidate a random number to make sure the probability is balanced between the candidates and randomly select one. See section 4.6 for further details.</w:t>
+      </w:r>
+    </w:p>
+    <w:p>
+      <w:pPr>
+        <w:spacing w:before="240" w:after="240" w:line="240" w:lineRule="auto"/>
+        <w:ind w:left="360"/>
+        <w:rPr>
+          <w:rFonts w:ascii="Times New Roman" w:hAnsi="Times New Roman" w:cs="Times New Roman"/>
+          <w:szCs w:val="24"/>
+          <w:lang w:eastAsia="en-US"/>
+        </w:rPr>
+      </w:pPr>
+      <w:r>
+        <w:rPr>
+          <w:rFonts w:ascii="Times New Roman" w:hAnsi="Times New Roman" w:cs="Times New Roman"/>
+          <w:color w:val="000000"/>
+          <w:szCs w:val="24"/>
+          <w:lang w:eastAsia="en-US"/>
+        </w:rPr>
+        <w:t>REQ-5(VS_007): The system will display the results of the election. See section 4.5 for further details. </w:t>
+      </w:r>
+    </w:p>
+    <w:p>
+      <w:pPr>
+        <w:spacing w:before="240" w:after="240" w:line="240" w:lineRule="auto"/>
+        <w:ind w:left="360"/>
+        <w:rPr>
+          <w:rFonts w:ascii="Times New Roman" w:hAnsi="Times New Roman" w:cs="Times New Roman"/>
+          <w:szCs w:val="24"/>
+          <w:lang w:eastAsia="en-US"/>
+        </w:rPr>
+      </w:pPr>
+      <w:r>
+        <w:rPr>
+          <w:rFonts w:ascii="Times New Roman" w:hAnsi="Times New Roman" w:cs="Times New Roman"/>
+          <w:color w:val="000000"/>
+          <w:szCs w:val="24"/>
+          <w:lang w:eastAsia="en-US"/>
+        </w:rPr>
         <w:lastRenderedPageBreak/>
-        <w:t>REQ-3(VS_005): The system now runs the calculations using the IR algorithm. </w:t>
-      </w:r>
-    </w:p>
-    <w:p>
-      <w:pPr>
-        <w:spacing w:before="240" w:after="240" w:line="240" w:lineRule="auto"/>
-        <w:ind w:left="360"/>
-        <w:rPr>
-          <w:rFonts w:ascii="Times New Roman" w:hAnsi="Times New Roman" w:cs="Times New Roman"/>
-          <w:szCs w:val="24"/>
-          <w:lang w:eastAsia="en-US"/>
-        </w:rPr>
-      </w:pPr>
-      <w:r>
-        <w:rPr>
-          <w:rFonts w:ascii="Times New Roman" w:hAnsi="Times New Roman" w:cs="Times New Roman"/>
-          <w:color w:val="000000"/>
-          <w:szCs w:val="24"/>
-          <w:lang w:eastAsia="en-US"/>
-        </w:rPr>
-        <w:t>REQ-4(VS_001): If there is a tie, the system will break the tie by giving each candidate a random number to make sure the probability is balanced between the candidates and randomly select one. See section 4.6 for further details.</w:t>
-      </w:r>
-    </w:p>
-    <w:p>
-      <w:pPr>
-        <w:spacing w:before="240" w:after="240" w:line="240" w:lineRule="auto"/>
-        <w:ind w:left="360"/>
-        <w:rPr>
-          <w:rFonts w:ascii="Times New Roman" w:hAnsi="Times New Roman" w:cs="Times New Roman"/>
-          <w:szCs w:val="24"/>
-          <w:lang w:eastAsia="en-US"/>
-        </w:rPr>
-      </w:pPr>
-      <w:r>
-        <w:rPr>
-          <w:rFonts w:ascii="Times New Roman" w:hAnsi="Times New Roman" w:cs="Times New Roman"/>
-          <w:color w:val="000000"/>
-          <w:szCs w:val="24"/>
-          <w:lang w:eastAsia="en-US"/>
-        </w:rPr>
-        <w:t>REQ-5(VS_007): The system will display the results of the election. See section 4.5 for further details. </w:t>
-      </w:r>
-    </w:p>
-    <w:p>
-      <w:pPr>
-        <w:spacing w:before="240" w:after="240" w:line="240" w:lineRule="auto"/>
-        <w:ind w:left="360"/>
-        <w:rPr>
-          <w:rFonts w:ascii="Times New Roman" w:hAnsi="Times New Roman" w:cs="Times New Roman"/>
-          <w:szCs w:val="24"/>
-          <w:lang w:eastAsia="en-US"/>
-        </w:rPr>
-      </w:pPr>
-      <w:r>
-        <w:rPr>
-          <w:rFonts w:ascii="Times New Roman" w:hAnsi="Times New Roman" w:cs="Times New Roman"/>
-          <w:color w:val="000000"/>
-          <w:szCs w:val="24"/>
-          <w:lang w:eastAsia="en-US"/>
-        </w:rPr>
         <w:t>REQ-6(VS_002, VS_011): The system will produce an audit file and a media file in the same directory as the program. See section 4.3 and 4.4 for further details.</w:t>
       </w:r>
     </w:p>
@@ -5164,6 +5273,7 @@
           <w:lang w:eastAsia="en-US"/>
         </w:rPr>
       </w:pPr>
+      <w:proofErr w:type="gramStart"/>
       <w:r>
         <w:rPr>
           <w:rFonts w:ascii="Times New Roman" w:hAnsi="Times New Roman" w:cs="Times New Roman"/>
@@ -5181,6 +5291,15 @@
           <w:lang w:eastAsia="en-US"/>
         </w:rPr>
         <w:tab/>
+      </w:r>
+      <w:proofErr w:type="gramEnd"/>
+      <w:r>
+        <w:rPr>
+          <w:rFonts w:ascii="Times New Roman" w:hAnsi="Times New Roman" w:cs="Times New Roman"/>
+          <w:color w:val="000000"/>
+          <w:szCs w:val="24"/>
+          <w:lang w:eastAsia="en-US"/>
+        </w:rPr>
         <w:t>Description and Priority</w:t>
       </w:r>
     </w:p>
@@ -5234,6 +5353,7 @@
           <w:lang w:eastAsia="en-US"/>
         </w:rPr>
       </w:pPr>
+      <w:proofErr w:type="gramStart"/>
       <w:r>
         <w:rPr>
           <w:rFonts w:ascii="Times New Roman" w:hAnsi="Times New Roman" w:cs="Times New Roman"/>
@@ -5251,6 +5371,15 @@
           <w:lang w:eastAsia="en-US"/>
         </w:rPr>
         <w:tab/>
+      </w:r>
+      <w:proofErr w:type="gramEnd"/>
+      <w:r>
+        <w:rPr>
+          <w:rFonts w:ascii="Times New Roman" w:hAnsi="Times New Roman" w:cs="Times New Roman"/>
+          <w:color w:val="000000"/>
+          <w:szCs w:val="24"/>
+          <w:lang w:eastAsia="en-US"/>
+        </w:rPr>
         <w:t>Stimulus/Response Sequences</w:t>
       </w:r>
     </w:p>
@@ -5284,6 +5413,7 @@
           <w:lang w:eastAsia="en-US"/>
         </w:rPr>
       </w:pPr>
+      <w:proofErr w:type="gramStart"/>
       <w:r>
         <w:rPr>
           <w:rFonts w:ascii="Times New Roman" w:hAnsi="Times New Roman" w:cs="Times New Roman"/>
@@ -5301,6 +5431,15 @@
           <w:lang w:eastAsia="en-US"/>
         </w:rPr>
         <w:tab/>
+      </w:r>
+      <w:proofErr w:type="gramEnd"/>
+      <w:r>
+        <w:rPr>
+          <w:rFonts w:ascii="Times New Roman" w:hAnsi="Times New Roman" w:cs="Times New Roman"/>
+          <w:color w:val="000000"/>
+          <w:szCs w:val="24"/>
+          <w:lang w:eastAsia="en-US"/>
+        </w:rPr>
         <w:t>Functional Requirements</w:t>
       </w:r>
     </w:p>
@@ -5423,6 +5562,7 @@
           <w:lang w:eastAsia="en-US"/>
         </w:rPr>
       </w:pPr>
+      <w:proofErr w:type="gramStart"/>
       <w:r>
         <w:rPr>
           <w:rFonts w:ascii="Times New Roman" w:hAnsi="Times New Roman" w:cs="Times New Roman"/>
@@ -5440,6 +5580,15 @@
           <w:lang w:eastAsia="en-US"/>
         </w:rPr>
         <w:tab/>
+      </w:r>
+      <w:proofErr w:type="gramEnd"/>
+      <w:r>
+        <w:rPr>
+          <w:rFonts w:ascii="Times New Roman" w:hAnsi="Times New Roman" w:cs="Times New Roman"/>
+          <w:color w:val="000000"/>
+          <w:szCs w:val="24"/>
+          <w:lang w:eastAsia="en-US"/>
+        </w:rPr>
         <w:t>Description and Priority</w:t>
       </w:r>
     </w:p>
@@ -5460,8 +5609,88 @@
           <w:szCs w:val="24"/>
           <w:lang w:eastAsia="en-US"/>
         </w:rPr>
+        <w:t>Medium Priority</w:t>
+      </w:r>
+    </w:p>
+    <w:p>
+      <w:pPr>
+        <w:spacing w:before="240" w:after="240" w:line="240" w:lineRule="auto"/>
+        <w:ind w:left="360"/>
+        <w:rPr>
+          <w:rFonts w:ascii="Times New Roman" w:hAnsi="Times New Roman" w:cs="Times New Roman"/>
+          <w:szCs w:val="24"/>
+          <w:lang w:eastAsia="en-US"/>
+        </w:rPr>
+      </w:pPr>
+      <w:r>
+        <w:rPr>
+          <w:rFonts w:ascii="Times New Roman" w:hAnsi="Times New Roman" w:cs="Times New Roman"/>
+          <w:color w:val="000000"/>
+          <w:szCs w:val="24"/>
+          <w:lang w:eastAsia="en-US"/>
+        </w:rPr>
+        <w:t>Given that an election’s results have been computed and finalized, it would probably be a good idea to provide this information to the public through sharing these results with media personnel. With this in mind, having a file to provide for the media (the Media File) with election results will be a feature.</w:t>
+      </w:r>
+    </w:p>
+    <w:p>
+      <w:pPr>
+        <w:spacing w:before="240" w:after="240" w:line="240" w:lineRule="auto"/>
+        <w:ind w:left="360"/>
+        <w:rPr>
+          <w:rFonts w:ascii="Times New Roman" w:hAnsi="Times New Roman" w:cs="Times New Roman"/>
+          <w:szCs w:val="24"/>
+          <w:lang w:eastAsia="en-US"/>
+        </w:rPr>
+      </w:pPr>
+      <w:proofErr w:type="gramStart"/>
+      <w:r>
+        <w:rPr>
+          <w:rFonts w:ascii="Times New Roman" w:hAnsi="Times New Roman" w:cs="Times New Roman"/>
+          <w:color w:val="000000"/>
+          <w:szCs w:val="24"/>
+          <w:lang w:eastAsia="en-US"/>
+        </w:rPr>
+        <w:t xml:space="preserve">4.2.2  </w:t>
+      </w:r>
+      <w:r>
+        <w:rPr>
+          <w:rFonts w:ascii="Times New Roman" w:hAnsi="Times New Roman" w:cs="Times New Roman"/>
+          <w:color w:val="000000"/>
+          <w:szCs w:val="24"/>
+          <w:lang w:eastAsia="en-US"/>
+        </w:rPr>
+        <w:tab/>
+      </w:r>
+      <w:proofErr w:type="gramEnd"/>
+      <w:r>
+        <w:rPr>
+          <w:rFonts w:ascii="Times New Roman" w:hAnsi="Times New Roman" w:cs="Times New Roman"/>
+          <w:color w:val="000000"/>
+          <w:szCs w:val="24"/>
+          <w:lang w:eastAsia="en-US"/>
+        </w:rPr>
+        <w:t>Stimulus/Response Sequences</w:t>
+      </w:r>
+    </w:p>
+    <w:p>
+      <w:pPr>
+        <w:spacing w:before="240" w:after="240" w:line="240" w:lineRule="auto"/>
+        <w:ind w:left="360"/>
+        <w:rPr>
+          <w:rFonts w:ascii="Times New Roman" w:hAnsi="Times New Roman" w:cs="Times New Roman"/>
+          <w:szCs w:val="24"/>
+          <w:lang w:eastAsia="en-US"/>
+        </w:rPr>
+      </w:pPr>
+      <w:r>
+        <w:rPr>
+          <w:rFonts w:ascii="Times New Roman" w:hAnsi="Times New Roman" w:cs="Times New Roman"/>
+          <w:color w:val="000000"/>
+          <w:szCs w:val="24"/>
+          <w:lang w:eastAsia="en-US"/>
+        </w:rPr>
         <w:lastRenderedPageBreak/>
-        <w:t>Medium Priority</w:t>
+        <w:t>Given that a successful and complete computation of a csv file containing the election information is run, production of the media file will be done.</w:t>
       </w:r>
     </w:p>
     <w:p>
@@ -5474,34 +5703,15 @@
           <w:lang w:eastAsia="en-US"/>
         </w:rPr>
       </w:pPr>
-      <w:r>
-        <w:rPr>
-          <w:rFonts w:ascii="Times New Roman" w:hAnsi="Times New Roman" w:cs="Times New Roman"/>
-          <w:color w:val="000000"/>
-          <w:szCs w:val="24"/>
-          <w:lang w:eastAsia="en-US"/>
-        </w:rPr>
-        <w:t>Given that an election’s results have been computed and finalized, it would probably be a good idea to provide this information to the public through sharing these results with media personnel. With this in mind, having a file to provide for the media (the Media File) with election results will be a feature.</w:t>
-      </w:r>
-    </w:p>
-    <w:p>
-      <w:pPr>
-        <w:spacing w:before="240" w:after="240" w:line="240" w:lineRule="auto"/>
-        <w:ind w:left="360"/>
-        <w:rPr>
-          <w:rFonts w:ascii="Times New Roman" w:hAnsi="Times New Roman" w:cs="Times New Roman"/>
-          <w:szCs w:val="24"/>
-          <w:lang w:eastAsia="en-US"/>
-        </w:rPr>
-      </w:pPr>
-      <w:r>
-        <w:rPr>
-          <w:rFonts w:ascii="Times New Roman" w:hAnsi="Times New Roman" w:cs="Times New Roman"/>
-          <w:color w:val="000000"/>
-          <w:szCs w:val="24"/>
-          <w:lang w:eastAsia="en-US"/>
-        </w:rPr>
-        <w:t xml:space="preserve">4.2.2  </w:t>
+      <w:proofErr w:type="gramStart"/>
+      <w:r>
+        <w:rPr>
+          <w:rFonts w:ascii="Times New Roman" w:hAnsi="Times New Roman" w:cs="Times New Roman"/>
+          <w:color w:val="000000"/>
+          <w:szCs w:val="24"/>
+          <w:lang w:eastAsia="en-US"/>
+        </w:rPr>
+        <w:t xml:space="preserve">4.2.3  </w:t>
       </w:r>
       <w:r>
         <w:rPr>
@@ -5511,56 +5721,15 @@
           <w:lang w:eastAsia="en-US"/>
         </w:rPr>
         <w:tab/>
-        <w:t>Stimulus/Response Sequences</w:t>
-      </w:r>
-    </w:p>
-    <w:p>
-      <w:pPr>
-        <w:spacing w:before="240" w:after="240" w:line="240" w:lineRule="auto"/>
-        <w:ind w:left="360"/>
-        <w:rPr>
-          <w:rFonts w:ascii="Times New Roman" w:hAnsi="Times New Roman" w:cs="Times New Roman"/>
-          <w:szCs w:val="24"/>
-          <w:lang w:eastAsia="en-US"/>
-        </w:rPr>
-      </w:pPr>
-      <w:r>
-        <w:rPr>
-          <w:rFonts w:ascii="Times New Roman" w:hAnsi="Times New Roman" w:cs="Times New Roman"/>
-          <w:color w:val="000000"/>
-          <w:szCs w:val="24"/>
-          <w:lang w:eastAsia="en-US"/>
-        </w:rPr>
-        <w:t>Given that a successful and complete computation of a csv file containing the election information is run, production of the media file will be done.</w:t>
-      </w:r>
-    </w:p>
-    <w:p>
-      <w:pPr>
-        <w:spacing w:before="240" w:after="240" w:line="240" w:lineRule="auto"/>
-        <w:ind w:left="360"/>
-        <w:rPr>
-          <w:rFonts w:ascii="Times New Roman" w:hAnsi="Times New Roman" w:cs="Times New Roman"/>
-          <w:szCs w:val="24"/>
-          <w:lang w:eastAsia="en-US"/>
-        </w:rPr>
-      </w:pPr>
-      <w:r>
-        <w:rPr>
-          <w:rFonts w:ascii="Times New Roman" w:hAnsi="Times New Roman" w:cs="Times New Roman"/>
-          <w:color w:val="000000"/>
-          <w:szCs w:val="24"/>
-          <w:lang w:eastAsia="en-US"/>
-        </w:rPr>
-        <w:t xml:space="preserve">4.2.3  </w:t>
-      </w:r>
-      <w:r>
-        <w:rPr>
-          <w:rFonts w:ascii="Times New Roman" w:hAnsi="Times New Roman" w:cs="Times New Roman"/>
-          <w:color w:val="000000"/>
-          <w:szCs w:val="24"/>
-          <w:lang w:eastAsia="en-US"/>
-        </w:rPr>
-        <w:tab/>
+      </w:r>
+      <w:proofErr w:type="gramEnd"/>
+      <w:r>
+        <w:rPr>
+          <w:rFonts w:ascii="Times New Roman" w:hAnsi="Times New Roman" w:cs="Times New Roman"/>
+          <w:color w:val="000000"/>
+          <w:szCs w:val="24"/>
+          <w:lang w:eastAsia="en-US"/>
+        </w:rPr>
         <w:t>Functional Requirements</w:t>
       </w:r>
     </w:p>
@@ -5683,6 +5852,7 @@
           <w:lang w:eastAsia="en-US"/>
         </w:rPr>
       </w:pPr>
+      <w:proofErr w:type="gramStart"/>
       <w:r>
         <w:rPr>
           <w:rFonts w:ascii="Times New Roman" w:hAnsi="Times New Roman" w:cs="Times New Roman"/>
@@ -5700,6 +5870,15 @@
           <w:lang w:eastAsia="en-US"/>
         </w:rPr>
         <w:tab/>
+      </w:r>
+      <w:proofErr w:type="gramEnd"/>
+      <w:r>
+        <w:rPr>
+          <w:rFonts w:ascii="Times New Roman" w:hAnsi="Times New Roman" w:cs="Times New Roman"/>
+          <w:color w:val="000000"/>
+          <w:szCs w:val="24"/>
+          <w:lang w:eastAsia="en-US"/>
+        </w:rPr>
         <w:t>Description and Priority</w:t>
       </w:r>
     </w:p>
@@ -5753,6 +5932,7 @@
           <w:lang w:eastAsia="en-US"/>
         </w:rPr>
       </w:pPr>
+      <w:proofErr w:type="gramStart"/>
       <w:r>
         <w:rPr>
           <w:rFonts w:ascii="Times New Roman" w:hAnsi="Times New Roman" w:cs="Times New Roman"/>
@@ -5770,6 +5950,15 @@
           <w:lang w:eastAsia="en-US"/>
         </w:rPr>
         <w:tab/>
+      </w:r>
+      <w:proofErr w:type="gramEnd"/>
+      <w:r>
+        <w:rPr>
+          <w:rFonts w:ascii="Times New Roman" w:hAnsi="Times New Roman" w:cs="Times New Roman"/>
+          <w:color w:val="000000"/>
+          <w:szCs w:val="24"/>
+          <w:lang w:eastAsia="en-US"/>
+        </w:rPr>
         <w:t>Stimulus/Response Sequences</w:t>
       </w:r>
     </w:p>
@@ -5803,6 +5992,7 @@
           <w:lang w:eastAsia="en-US"/>
         </w:rPr>
       </w:pPr>
+      <w:proofErr w:type="gramStart"/>
       <w:r>
         <w:rPr>
           <w:rFonts w:ascii="Times New Roman" w:hAnsi="Times New Roman" w:cs="Times New Roman"/>
@@ -5820,6 +6010,15 @@
           <w:lang w:eastAsia="en-US"/>
         </w:rPr>
         <w:tab/>
+      </w:r>
+      <w:proofErr w:type="gramEnd"/>
+      <w:r>
+        <w:rPr>
+          <w:rFonts w:ascii="Times New Roman" w:hAnsi="Times New Roman" w:cs="Times New Roman"/>
+          <w:color w:val="000000"/>
+          <w:szCs w:val="24"/>
+          <w:lang w:eastAsia="en-US"/>
+        </w:rPr>
         <w:t>Functional Requirements</w:t>
       </w:r>
     </w:p>
@@ -5932,6 +6131,7 @@
           <w:lang w:eastAsia="en-US"/>
         </w:rPr>
       </w:pPr>
+      <w:proofErr w:type="gramStart"/>
       <w:r>
         <w:rPr>
           <w:rFonts w:ascii="Times New Roman" w:hAnsi="Times New Roman" w:cs="Times New Roman"/>
@@ -5949,6 +6149,15 @@
           <w:lang w:eastAsia="en-US"/>
         </w:rPr>
         <w:tab/>
+      </w:r>
+      <w:proofErr w:type="gramEnd"/>
+      <w:r>
+        <w:rPr>
+          <w:rFonts w:ascii="Times New Roman" w:hAnsi="Times New Roman" w:cs="Times New Roman"/>
+          <w:color w:val="000000"/>
+          <w:szCs w:val="24"/>
+          <w:lang w:eastAsia="en-US"/>
+        </w:rPr>
         <w:t>Description and Priority</w:t>
       </w:r>
     </w:p>
@@ -5969,48 +6178,109 @@
           <w:szCs w:val="24"/>
           <w:lang w:eastAsia="en-US"/>
         </w:rPr>
+        <w:t>High Priority</w:t>
+      </w:r>
+    </w:p>
+    <w:p>
+      <w:pPr>
+        <w:spacing w:before="240" w:after="240" w:line="240" w:lineRule="auto"/>
+        <w:ind w:left="360"/>
+        <w:rPr>
+          <w:rFonts w:ascii="Times New Roman" w:hAnsi="Times New Roman" w:cs="Times New Roman"/>
+          <w:szCs w:val="24"/>
+          <w:lang w:eastAsia="en-US"/>
+        </w:rPr>
+      </w:pPr>
+      <w:r>
+        <w:rPr>
+          <w:rFonts w:ascii="Times New Roman" w:hAnsi="Times New Roman" w:cs="Times New Roman"/>
+          <w:color w:val="000000"/>
+          <w:szCs w:val="24"/>
+          <w:lang w:eastAsia="en-US"/>
+        </w:rPr>
+        <w:t>The system will resolve any ties that come about in a fair and unbiased manner in order to facilitate a secure election.</w:t>
+      </w:r>
+    </w:p>
+    <w:p>
+      <w:pPr>
+        <w:spacing w:before="240" w:after="240" w:line="240" w:lineRule="auto"/>
+        <w:ind w:left="360"/>
+        <w:rPr>
+          <w:rFonts w:ascii="Times New Roman" w:hAnsi="Times New Roman" w:cs="Times New Roman"/>
+          <w:szCs w:val="24"/>
+          <w:lang w:eastAsia="en-US"/>
+        </w:rPr>
+      </w:pPr>
+      <w:proofErr w:type="gramStart"/>
+      <w:r>
+        <w:rPr>
+          <w:rFonts w:ascii="Times New Roman" w:hAnsi="Times New Roman" w:cs="Times New Roman"/>
+          <w:color w:val="000000"/>
+          <w:szCs w:val="24"/>
+          <w:lang w:eastAsia="en-US"/>
+        </w:rPr>
+        <w:t xml:space="preserve">4.2.2  </w:t>
+      </w:r>
+      <w:r>
+        <w:rPr>
+          <w:rFonts w:ascii="Times New Roman" w:hAnsi="Times New Roman" w:cs="Times New Roman"/>
+          <w:color w:val="000000"/>
+          <w:szCs w:val="24"/>
+          <w:lang w:eastAsia="en-US"/>
+        </w:rPr>
+        <w:tab/>
+      </w:r>
+      <w:proofErr w:type="gramEnd"/>
+      <w:r>
+        <w:rPr>
+          <w:rFonts w:ascii="Times New Roman" w:hAnsi="Times New Roman" w:cs="Times New Roman"/>
+          <w:color w:val="000000"/>
+          <w:szCs w:val="24"/>
+          <w:lang w:eastAsia="en-US"/>
+        </w:rPr>
+        <w:t>Stimulus/Response Sequences</w:t>
+      </w:r>
+    </w:p>
+    <w:p>
+      <w:pPr>
+        <w:spacing w:before="240" w:after="240" w:line="240" w:lineRule="auto"/>
+        <w:ind w:left="360"/>
+        <w:rPr>
+          <w:rFonts w:ascii="Times New Roman" w:hAnsi="Times New Roman" w:cs="Times New Roman"/>
+          <w:szCs w:val="24"/>
+          <w:lang w:eastAsia="en-US"/>
+        </w:rPr>
+      </w:pPr>
+      <w:r>
+        <w:rPr>
+          <w:rFonts w:ascii="Times New Roman" w:hAnsi="Times New Roman" w:cs="Times New Roman"/>
+          <w:color w:val="000000"/>
+          <w:szCs w:val="24"/>
+          <w:lang w:eastAsia="en-US"/>
+        </w:rPr>
+        <w:t>This event is stimulated when there is a tie between two or more candidates. After this, one candidate has been decided the winner.</w:t>
+      </w:r>
+    </w:p>
+    <w:p>
+      <w:pPr>
+        <w:spacing w:before="240" w:after="240" w:line="240" w:lineRule="auto"/>
+        <w:ind w:left="360"/>
+        <w:rPr>
+          <w:rFonts w:ascii="Times New Roman" w:hAnsi="Times New Roman" w:cs="Times New Roman"/>
+          <w:szCs w:val="24"/>
+          <w:lang w:eastAsia="en-US"/>
+        </w:rPr>
+      </w:pPr>
+      <w:proofErr w:type="gramStart"/>
+      <w:r>
+        <w:rPr>
+          <w:rFonts w:ascii="Times New Roman" w:hAnsi="Times New Roman" w:cs="Times New Roman"/>
+          <w:color w:val="000000"/>
+          <w:szCs w:val="24"/>
+          <w:lang w:eastAsia="en-US"/>
+        </w:rPr>
         <w:lastRenderedPageBreak/>
-        <w:t>High Priority</w:t>
-      </w:r>
-    </w:p>
-    <w:p>
-      <w:pPr>
-        <w:spacing w:before="240" w:after="240" w:line="240" w:lineRule="auto"/>
-        <w:ind w:left="360"/>
-        <w:rPr>
-          <w:rFonts w:ascii="Times New Roman" w:hAnsi="Times New Roman" w:cs="Times New Roman"/>
-          <w:szCs w:val="24"/>
-          <w:lang w:eastAsia="en-US"/>
-        </w:rPr>
-      </w:pPr>
-      <w:r>
-        <w:rPr>
-          <w:rFonts w:ascii="Times New Roman" w:hAnsi="Times New Roman" w:cs="Times New Roman"/>
-          <w:color w:val="000000"/>
-          <w:szCs w:val="24"/>
-          <w:lang w:eastAsia="en-US"/>
-        </w:rPr>
-        <w:t>The system will resolve any ties that come about in a fair and unbiased manner in order to facilitate a secure election.</w:t>
-      </w:r>
-    </w:p>
-    <w:p>
-      <w:pPr>
-        <w:spacing w:before="240" w:after="240" w:line="240" w:lineRule="auto"/>
-        <w:ind w:left="360"/>
-        <w:rPr>
-          <w:rFonts w:ascii="Times New Roman" w:hAnsi="Times New Roman" w:cs="Times New Roman"/>
-          <w:szCs w:val="24"/>
-          <w:lang w:eastAsia="en-US"/>
-        </w:rPr>
-      </w:pPr>
-      <w:r>
-        <w:rPr>
-          <w:rFonts w:ascii="Times New Roman" w:hAnsi="Times New Roman" w:cs="Times New Roman"/>
-          <w:color w:val="000000"/>
-          <w:szCs w:val="24"/>
-          <w:lang w:eastAsia="en-US"/>
-        </w:rPr>
-        <w:t xml:space="preserve">4.2.2  </w:t>
+        <w:t xml:space="preserve">4.2.3  </w:t>
       </w:r>
       <w:r>
         <w:rPr>
@@ -6020,56 +6290,15 @@
           <w:lang w:eastAsia="en-US"/>
         </w:rPr>
         <w:tab/>
-        <w:t>Stimulus/Response Sequences</w:t>
-      </w:r>
-    </w:p>
-    <w:p>
-      <w:pPr>
-        <w:spacing w:before="240" w:after="240" w:line="240" w:lineRule="auto"/>
-        <w:ind w:left="360"/>
-        <w:rPr>
-          <w:rFonts w:ascii="Times New Roman" w:hAnsi="Times New Roman" w:cs="Times New Roman"/>
-          <w:szCs w:val="24"/>
-          <w:lang w:eastAsia="en-US"/>
-        </w:rPr>
-      </w:pPr>
-      <w:r>
-        <w:rPr>
-          <w:rFonts w:ascii="Times New Roman" w:hAnsi="Times New Roman" w:cs="Times New Roman"/>
-          <w:color w:val="000000"/>
-          <w:szCs w:val="24"/>
-          <w:lang w:eastAsia="en-US"/>
-        </w:rPr>
-        <w:t>This event is stimulated when there is a tie between two or more candidates. After this, one candidate has been decided the winner.</w:t>
-      </w:r>
-    </w:p>
-    <w:p>
-      <w:pPr>
-        <w:spacing w:before="240" w:after="240" w:line="240" w:lineRule="auto"/>
-        <w:ind w:left="360"/>
-        <w:rPr>
-          <w:rFonts w:ascii="Times New Roman" w:hAnsi="Times New Roman" w:cs="Times New Roman"/>
-          <w:szCs w:val="24"/>
-          <w:lang w:eastAsia="en-US"/>
-        </w:rPr>
-      </w:pPr>
-      <w:r>
-        <w:rPr>
-          <w:rFonts w:ascii="Times New Roman" w:hAnsi="Times New Roman" w:cs="Times New Roman"/>
-          <w:color w:val="000000"/>
-          <w:szCs w:val="24"/>
-          <w:lang w:eastAsia="en-US"/>
-        </w:rPr>
-        <w:t xml:space="preserve">4.2.3  </w:t>
-      </w:r>
-      <w:r>
-        <w:rPr>
-          <w:rFonts w:ascii="Times New Roman" w:hAnsi="Times New Roman" w:cs="Times New Roman"/>
-          <w:color w:val="000000"/>
-          <w:szCs w:val="24"/>
-          <w:lang w:eastAsia="en-US"/>
-        </w:rPr>
-        <w:tab/>
+      </w:r>
+      <w:proofErr w:type="gramEnd"/>
+      <w:r>
+        <w:rPr>
+          <w:rFonts w:ascii="Times New Roman" w:hAnsi="Times New Roman" w:cs="Times New Roman"/>
+          <w:color w:val="000000"/>
+          <w:szCs w:val="24"/>
+          <w:lang w:eastAsia="en-US"/>
+        </w:rPr>
         <w:t>Functional Requirements</w:t>
       </w:r>
     </w:p>
@@ -6222,6 +6451,7 @@
           <w:lang w:eastAsia="en-US"/>
         </w:rPr>
       </w:pPr>
+      <w:proofErr w:type="gramStart"/>
       <w:r>
         <w:rPr>
           <w:rFonts w:ascii="Times New Roman" w:hAnsi="Times New Roman" w:cs="Times New Roman"/>
@@ -6239,6 +6469,15 @@
           <w:lang w:eastAsia="en-US"/>
         </w:rPr>
         <w:tab/>
+      </w:r>
+      <w:proofErr w:type="gramEnd"/>
+      <w:r>
+        <w:rPr>
+          <w:rFonts w:ascii="Times New Roman" w:hAnsi="Times New Roman" w:cs="Times New Roman"/>
+          <w:color w:val="000000"/>
+          <w:szCs w:val="24"/>
+          <w:lang w:eastAsia="en-US"/>
+        </w:rPr>
         <w:t>Description and Priority</w:t>
       </w:r>
     </w:p>
@@ -6292,6 +6531,7 @@
           <w:lang w:eastAsia="en-US"/>
         </w:rPr>
       </w:pPr>
+      <w:proofErr w:type="gramStart"/>
       <w:r>
         <w:rPr>
           <w:rFonts w:ascii="Times New Roman" w:hAnsi="Times New Roman" w:cs="Times New Roman"/>
@@ -6309,6 +6549,15 @@
           <w:lang w:eastAsia="en-US"/>
         </w:rPr>
         <w:tab/>
+      </w:r>
+      <w:proofErr w:type="gramEnd"/>
+      <w:r>
+        <w:rPr>
+          <w:rFonts w:ascii="Times New Roman" w:hAnsi="Times New Roman" w:cs="Times New Roman"/>
+          <w:color w:val="000000"/>
+          <w:szCs w:val="24"/>
+          <w:lang w:eastAsia="en-US"/>
+        </w:rPr>
         <w:t>Stimulus/Response Sequences</w:t>
       </w:r>
     </w:p>
@@ -6342,6 +6591,7 @@
           <w:lang w:eastAsia="en-US"/>
         </w:rPr>
       </w:pPr>
+      <w:proofErr w:type="gramStart"/>
       <w:r>
         <w:rPr>
           <w:rFonts w:ascii="Times New Roman" w:hAnsi="Times New Roman" w:cs="Times New Roman"/>
@@ -6359,6 +6609,15 @@
           <w:lang w:eastAsia="en-US"/>
         </w:rPr>
         <w:tab/>
+      </w:r>
+      <w:proofErr w:type="gramEnd"/>
+      <w:r>
+        <w:rPr>
+          <w:rFonts w:ascii="Times New Roman" w:hAnsi="Times New Roman" w:cs="Times New Roman"/>
+          <w:color w:val="000000"/>
+          <w:szCs w:val="24"/>
+          <w:lang w:eastAsia="en-US"/>
+        </w:rPr>
         <w:t>Functional Requirements</w:t>
       </w:r>
     </w:p>
@@ -6399,7 +6658,6 @@
           <w:szCs w:val="24"/>
           <w:lang w:eastAsia="en-US"/>
         </w:rPr>
-        <w:lastRenderedPageBreak/>
         <w:t>REQ-2: The system determines after reading the csv file that there is at least one independent party.</w:t>
       </w:r>
     </w:p>
@@ -6459,6 +6717,7 @@
           <w:szCs w:val="46"/>
           <w:lang w:eastAsia="en-US"/>
         </w:rPr>
+        <w:lastRenderedPageBreak/>
         <w:t>5.</w:t>
       </w:r>
       <w:r>
@@ -6941,7 +7200,6 @@
           <w:szCs w:val="24"/>
           <w:lang w:eastAsia="en-US"/>
         </w:rPr>
-        <w:lastRenderedPageBreak/>
         <w:t>Appendix A: Glossary</w:t>
       </w:r>
     </w:p>

</xml_diff>

<commit_message>
fixed minor details and table of contents
</commit_message>
<xml_diff>
--- a/SRS_Team7.docx
+++ b/SRS_Team7.docx
@@ -60,7 +60,15 @@
         <w:t>Prepared by &lt;</w:t>
       </w:r>
       <w:r>
-        <w:t>Donald Huynh, Lucky Vang, Grant Golemo, Michael Ly</w:t>
+        <w:t xml:space="preserve">Donald Huynh, Lucky Vang, Grant </w:t>
+      </w:r>
+      <w:proofErr w:type="spellStart"/>
+      <w:r>
+        <w:t>Golemo</w:t>
+      </w:r>
+      <w:proofErr w:type="spellEnd"/>
+      <w:r>
+        <w:t>, Michael Ly</w:t>
       </w:r>
       <w:r>
         <w:t>&gt;</w:t>
@@ -593,7 +601,7 @@
             <w:rStyle w:val="IndexLink"/>
             <w:lang w:eastAsia="en-US"/>
           </w:rPr>
-          <w:t>2</w:t>
+          <w:t>3</w:t>
         </w:r>
       </w:hyperlink>
     </w:p>
@@ -627,45 +635,6 @@
         <w:tab/>
       </w:r>
       <w:hyperlink w:anchor="__RefHeading___Toc441230984">
-        <w:r>
-          <w:rPr>
-            <w:rStyle w:val="IndexLink"/>
-            <w:lang w:eastAsia="en-US"/>
-          </w:rPr>
-          <w:t>2</w:t>
-        </w:r>
-      </w:hyperlink>
-    </w:p>
-    <w:p>
-      <w:pPr>
-        <w:pStyle w:val="TOC2"/>
-        <w:tabs>
-          <w:tab w:val="left" w:pos="720"/>
-        </w:tabs>
-        <w:rPr>
-          <w:lang w:eastAsia="en-US"/>
-        </w:rPr>
-      </w:pPr>
-      <w:r>
-        <w:rPr>
-          <w:lang w:eastAsia="en-US"/>
-        </w:rPr>
-        <w:t>2.7</w:t>
-      </w:r>
-      <w:r>
-        <w:rPr>
-          <w:lang w:eastAsia="en-US"/>
-        </w:rPr>
-        <w:tab/>
-        <w:t>Assumptions and Dependencies</w:t>
-      </w:r>
-      <w:r>
-        <w:rPr>
-          <w:lang w:eastAsia="en-US"/>
-        </w:rPr>
-        <w:tab/>
-      </w:r>
-      <w:hyperlink w:anchor="__RefHeading___Toc441230985">
         <w:r>
           <w:rPr>
             <w:rStyle w:val="IndexLink"/>
@@ -677,236 +646,34 @@
     </w:p>
     <w:p>
       <w:pPr>
-        <w:pStyle w:val="TOC1"/>
-      </w:pPr>
-      <w:r>
-        <w:t>3.</w:t>
-      </w:r>
-      <w:r>
+        <w:pStyle w:val="TOC2"/>
+        <w:tabs>
+          <w:tab w:val="left" w:pos="720"/>
+        </w:tabs>
+        <w:rPr>
+          <w:lang w:eastAsia="en-US"/>
+        </w:rPr>
+      </w:pPr>
+      <w:r>
+        <w:rPr>
+          <w:lang w:eastAsia="en-US"/>
+        </w:rPr>
+        <w:t>2.7</w:t>
+      </w:r>
+      <w:r>
+        <w:rPr>
+          <w:lang w:eastAsia="en-US"/>
+        </w:rPr>
         <w:tab/>
-        <w:t>External Interface Requirements</w:t>
-      </w:r>
-      <w:r>
+        <w:t>Assumptions and Dependencies</w:t>
+      </w:r>
+      <w:r>
+        <w:rPr>
+          <w:lang w:eastAsia="en-US"/>
+        </w:rPr>
         <w:tab/>
       </w:r>
-      <w:hyperlink w:anchor="__RefHeading___Toc441230986">
-        <w:r>
-          <w:rPr>
-            <w:rStyle w:val="IndexLink"/>
-          </w:rPr>
-          <w:t>3</w:t>
-        </w:r>
-      </w:hyperlink>
-    </w:p>
-    <w:p>
-      <w:pPr>
-        <w:pStyle w:val="TOC2"/>
-        <w:tabs>
-          <w:tab w:val="left" w:pos="720"/>
-        </w:tabs>
-        <w:rPr>
-          <w:lang w:eastAsia="en-US"/>
-        </w:rPr>
-      </w:pPr>
-      <w:r>
-        <w:rPr>
-          <w:lang w:eastAsia="en-US"/>
-        </w:rPr>
-        <w:t>3.1</w:t>
-      </w:r>
-      <w:r>
-        <w:rPr>
-          <w:lang w:eastAsia="en-US"/>
-        </w:rPr>
-        <w:tab/>
-        <w:t>User Interfaces</w:t>
-      </w:r>
-      <w:r>
-        <w:rPr>
-          <w:lang w:eastAsia="en-US"/>
-        </w:rPr>
-        <w:tab/>
-      </w:r>
-      <w:hyperlink w:anchor="__RefHeading___Toc441230987">
-        <w:r>
-          <w:rPr>
-            <w:rStyle w:val="IndexLink"/>
-            <w:lang w:eastAsia="en-US"/>
-          </w:rPr>
-          <w:t>3</w:t>
-        </w:r>
-      </w:hyperlink>
-    </w:p>
-    <w:p>
-      <w:pPr>
-        <w:pStyle w:val="TOC2"/>
-        <w:tabs>
-          <w:tab w:val="left" w:pos="720"/>
-        </w:tabs>
-        <w:rPr>
-          <w:lang w:eastAsia="en-US"/>
-        </w:rPr>
-      </w:pPr>
-      <w:r>
-        <w:rPr>
-          <w:lang w:eastAsia="en-US"/>
-        </w:rPr>
-        <w:t>3.2</w:t>
-      </w:r>
-      <w:r>
-        <w:rPr>
-          <w:lang w:eastAsia="en-US"/>
-        </w:rPr>
-        <w:tab/>
-        <w:t>Hardware Interfaces</w:t>
-      </w:r>
-      <w:r>
-        <w:rPr>
-          <w:lang w:eastAsia="en-US"/>
-        </w:rPr>
-        <w:tab/>
-      </w:r>
-      <w:hyperlink w:anchor="__RefHeading___Toc441230988">
-        <w:r>
-          <w:rPr>
-            <w:rStyle w:val="IndexLink"/>
-            <w:lang w:eastAsia="en-US"/>
-          </w:rPr>
-          <w:t>3</w:t>
-        </w:r>
-      </w:hyperlink>
-    </w:p>
-    <w:p>
-      <w:pPr>
-        <w:pStyle w:val="TOC2"/>
-        <w:tabs>
-          <w:tab w:val="left" w:pos="720"/>
-        </w:tabs>
-        <w:rPr>
-          <w:lang w:eastAsia="en-US"/>
-        </w:rPr>
-      </w:pPr>
-      <w:r>
-        <w:rPr>
-          <w:lang w:eastAsia="en-US"/>
-        </w:rPr>
-        <w:t>3.3</w:t>
-      </w:r>
-      <w:r>
-        <w:rPr>
-          <w:lang w:eastAsia="en-US"/>
-        </w:rPr>
-        <w:tab/>
-        <w:t>Software Interfaces</w:t>
-      </w:r>
-      <w:r>
-        <w:rPr>
-          <w:lang w:eastAsia="en-US"/>
-        </w:rPr>
-        <w:tab/>
-      </w:r>
-      <w:hyperlink w:anchor="__RefHeading___Toc441230989">
-        <w:r>
-          <w:rPr>
-            <w:rStyle w:val="IndexLink"/>
-            <w:lang w:eastAsia="en-US"/>
-          </w:rPr>
-          <w:t>3</w:t>
-        </w:r>
-      </w:hyperlink>
-    </w:p>
-    <w:p>
-      <w:pPr>
-        <w:pStyle w:val="TOC2"/>
-        <w:tabs>
-          <w:tab w:val="left" w:pos="720"/>
-        </w:tabs>
-        <w:rPr>
-          <w:lang w:eastAsia="en-US"/>
-        </w:rPr>
-      </w:pPr>
-      <w:r>
-        <w:rPr>
-          <w:lang w:eastAsia="en-US"/>
-        </w:rPr>
-        <w:t>3.4</w:t>
-      </w:r>
-      <w:r>
-        <w:rPr>
-          <w:lang w:eastAsia="en-US"/>
-        </w:rPr>
-        <w:tab/>
-        <w:t>Communications Interfaces</w:t>
-      </w:r>
-      <w:r>
-        <w:rPr>
-          <w:lang w:eastAsia="en-US"/>
-        </w:rPr>
-        <w:tab/>
-      </w:r>
-      <w:hyperlink w:anchor="__RefHeading___Toc441230990">
-        <w:r>
-          <w:rPr>
-            <w:rStyle w:val="IndexLink"/>
-            <w:lang w:eastAsia="en-US"/>
-          </w:rPr>
-          <w:t>3</w:t>
-        </w:r>
-      </w:hyperlink>
-    </w:p>
-    <w:p>
-      <w:pPr>
-        <w:pStyle w:val="TOC1"/>
-      </w:pPr>
-      <w:r>
-        <w:t>4.</w:t>
-      </w:r>
-      <w:r>
-        <w:tab/>
-        <w:t>System Features</w:t>
-      </w:r>
-      <w:r>
-        <w:tab/>
-      </w:r>
-      <w:hyperlink w:anchor="__RefHeading___Toc441230991">
-        <w:r>
-          <w:rPr>
-            <w:rStyle w:val="IndexLink"/>
-          </w:rPr>
-          <w:t>4</w:t>
-        </w:r>
-      </w:hyperlink>
-    </w:p>
-    <w:p>
-      <w:pPr>
-        <w:pStyle w:val="TOC2"/>
-        <w:tabs>
-          <w:tab w:val="left" w:pos="720"/>
-        </w:tabs>
-        <w:rPr>
-          <w:lang w:eastAsia="en-US"/>
-        </w:rPr>
-      </w:pPr>
-      <w:r>
-        <w:rPr>
-          <w:lang w:eastAsia="en-US"/>
-        </w:rPr>
-        <w:t>4.1</w:t>
-      </w:r>
-      <w:r>
-        <w:rPr>
-          <w:lang w:eastAsia="en-US"/>
-        </w:rPr>
-        <w:tab/>
-        <w:t>System Feature 1</w:t>
-      </w:r>
-      <w:r>
-        <w:rPr>
-          <w:lang w:eastAsia="en-US"/>
-        </w:rPr>
-        <w:tab/>
-      </w:r>
-      <w:hyperlink w:anchor="__RefHeading___Toc441230992">
+      <w:hyperlink w:anchor="__RefHeading___Toc441230985">
         <w:r>
           <w:rPr>
             <w:rStyle w:val="IndexLink"/>
@@ -918,6 +685,29 @@
     </w:p>
     <w:p>
       <w:pPr>
+        <w:pStyle w:val="TOC1"/>
+      </w:pPr>
+      <w:r>
+        <w:t>3.</w:t>
+      </w:r>
+      <w:r>
+        <w:tab/>
+        <w:t>External Interface Requirements</w:t>
+      </w:r>
+      <w:r>
+        <w:tab/>
+      </w:r>
+      <w:hyperlink w:anchor="__RefHeading___Toc441230986">
+        <w:r>
+          <w:rPr>
+            <w:rStyle w:val="IndexLink"/>
+          </w:rPr>
+          <w:t>4</w:t>
+        </w:r>
+      </w:hyperlink>
+    </w:p>
+    <w:p>
+      <w:pPr>
         <w:pStyle w:val="TOC2"/>
         <w:tabs>
           <w:tab w:val="left" w:pos="720"/>
@@ -930,14 +720,14 @@
         <w:rPr>
           <w:lang w:eastAsia="en-US"/>
         </w:rPr>
-        <w:t>4.2</w:t>
+        <w:t>3.1</w:t>
       </w:r>
       <w:r>
         <w:rPr>
           <w:lang w:eastAsia="en-US"/>
         </w:rPr>
         <w:tab/>
-        <w:t>System Feature 2 (and so on)</w:t>
+        <w:t>User Interfaces</w:t>
       </w:r>
       <w:r>
         <w:rPr>
@@ -945,7 +735,7 @@
         </w:rPr>
         <w:tab/>
       </w:r>
-      <w:hyperlink w:anchor="__RefHeading___Toc441230993">
+      <w:hyperlink w:anchor="__RefHeading___Toc441230987">
         <w:r>
           <w:rPr>
             <w:rStyle w:val="IndexLink"/>
@@ -957,57 +747,34 @@
     </w:p>
     <w:p>
       <w:pPr>
-        <w:pStyle w:val="TOC1"/>
-      </w:pPr>
-      <w:r>
-        <w:t>5.</w:t>
-      </w:r>
-      <w:r>
+        <w:pStyle w:val="TOC2"/>
+        <w:tabs>
+          <w:tab w:val="left" w:pos="720"/>
+        </w:tabs>
+        <w:rPr>
+          <w:lang w:eastAsia="en-US"/>
+        </w:rPr>
+      </w:pPr>
+      <w:r>
+        <w:rPr>
+          <w:lang w:eastAsia="en-US"/>
+        </w:rPr>
+        <w:t>3.2</w:t>
+      </w:r>
+      <w:r>
+        <w:rPr>
+          <w:lang w:eastAsia="en-US"/>
+        </w:rPr>
         <w:tab/>
-        <w:t>Other Nonfunctional Requirements</w:t>
-      </w:r>
-      <w:r>
+        <w:t>Hardware Interfaces</w:t>
+      </w:r>
+      <w:r>
+        <w:rPr>
+          <w:lang w:eastAsia="en-US"/>
+        </w:rPr>
         <w:tab/>
       </w:r>
-      <w:hyperlink w:anchor="__RefHeading___Toc441230994">
-        <w:r>
-          <w:rPr>
-            <w:rStyle w:val="IndexLink"/>
-          </w:rPr>
-          <w:t>4</w:t>
-        </w:r>
-      </w:hyperlink>
-    </w:p>
-    <w:p>
-      <w:pPr>
-        <w:pStyle w:val="TOC2"/>
-        <w:tabs>
-          <w:tab w:val="left" w:pos="720"/>
-        </w:tabs>
-        <w:rPr>
-          <w:lang w:eastAsia="en-US"/>
-        </w:rPr>
-      </w:pPr>
-      <w:r>
-        <w:rPr>
-          <w:lang w:eastAsia="en-US"/>
-        </w:rPr>
-        <w:t>5.1</w:t>
-      </w:r>
-      <w:r>
-        <w:rPr>
-          <w:lang w:eastAsia="en-US"/>
-        </w:rPr>
-        <w:tab/>
-        <w:t>Performance Requirements</w:t>
-      </w:r>
-      <w:r>
-        <w:rPr>
-          <w:lang w:eastAsia="en-US"/>
-        </w:rPr>
-        <w:tab/>
-      </w:r>
-      <w:hyperlink w:anchor="__RefHeading___Toc441230995">
+      <w:hyperlink w:anchor="__RefHeading___Toc441230988">
         <w:r>
           <w:rPr>
             <w:rStyle w:val="IndexLink"/>
@@ -1031,14 +798,14 @@
         <w:rPr>
           <w:lang w:eastAsia="en-US"/>
         </w:rPr>
-        <w:t>5.2</w:t>
+        <w:t>3.3</w:t>
       </w:r>
       <w:r>
         <w:rPr>
           <w:lang w:eastAsia="en-US"/>
         </w:rPr>
         <w:tab/>
-        <w:t>Safety Requirements</w:t>
+        <w:t>Software Interfaces</w:t>
       </w:r>
       <w:r>
         <w:rPr>
@@ -1046,7 +813,7 @@
         </w:rPr>
         <w:tab/>
       </w:r>
-      <w:hyperlink w:anchor="__RefHeading___Toc441230996">
+      <w:hyperlink w:anchor="__RefHeading___Toc441230989">
         <w:r>
           <w:rPr>
             <w:rStyle w:val="IndexLink"/>
@@ -1070,14 +837,14 @@
         <w:rPr>
           <w:lang w:eastAsia="en-US"/>
         </w:rPr>
-        <w:t>5.3</w:t>
+        <w:t>3.4</w:t>
       </w:r>
       <w:r>
         <w:rPr>
           <w:lang w:eastAsia="en-US"/>
         </w:rPr>
         <w:tab/>
-        <w:t>Security Requirements</w:t>
+        <w:t>Communications Interfaces</w:t>
       </w:r>
       <w:r>
         <w:rPr>
@@ -1085,7 +852,7 @@
         </w:rPr>
         <w:tab/>
       </w:r>
-      <w:hyperlink w:anchor="__RefHeading___Toc441230997">
+      <w:hyperlink w:anchor="__RefHeading___Toc441230990">
         <w:r>
           <w:rPr>
             <w:rStyle w:val="IndexLink"/>
@@ -1097,6 +864,29 @@
     </w:p>
     <w:p>
       <w:pPr>
+        <w:pStyle w:val="TOC1"/>
+      </w:pPr>
+      <w:r>
+        <w:t>4.</w:t>
+      </w:r>
+      <w:r>
+        <w:tab/>
+        <w:t>System Features</w:t>
+      </w:r>
+      <w:r>
+        <w:tab/>
+      </w:r>
+      <w:hyperlink w:anchor="__RefHeading___Toc441230991">
+        <w:r>
+          <w:rPr>
+            <w:rStyle w:val="IndexLink"/>
+          </w:rPr>
+          <w:t>5</w:t>
+        </w:r>
+      </w:hyperlink>
+    </w:p>
+    <w:p>
+      <w:pPr>
         <w:pStyle w:val="TOC2"/>
         <w:tabs>
           <w:tab w:val="left" w:pos="720"/>
@@ -1109,14 +899,19 @@
         <w:rPr>
           <w:lang w:eastAsia="en-US"/>
         </w:rPr>
-        <w:t>5.4</w:t>
+        <w:t>4.1</w:t>
       </w:r>
       <w:r>
         <w:rPr>
           <w:lang w:eastAsia="en-US"/>
         </w:rPr>
         <w:tab/>
-        <w:t>Software Quality Attributes</w:t>
+      </w:r>
+      <w:r>
+        <w:rPr>
+          <w:lang w:eastAsia="en-US"/>
+        </w:rPr>
+        <w:t>Run Open Party Listing (OPL)</w:t>
       </w:r>
       <w:r>
         <w:rPr>
@@ -1124,7 +919,7 @@
         </w:rPr>
         <w:tab/>
       </w:r>
-      <w:hyperlink w:anchor="__RefHeading___Toc441230998">
+      <w:hyperlink w:anchor="__RefHeading___Toc441230992">
         <w:r>
           <w:rPr>
             <w:rStyle w:val="IndexLink"/>
@@ -1141,21 +936,27 @@
           <w:tab w:val="left" w:pos="720"/>
         </w:tabs>
         <w:rPr>
-          <w:lang w:eastAsia="en-US"/>
-        </w:rPr>
-      </w:pPr>
-      <w:r>
-        <w:rPr>
-          <w:lang w:eastAsia="en-US"/>
-        </w:rPr>
-        <w:t>5.5</w:t>
+          <w:rStyle w:val="IndexLink"/>
+          <w:lang w:eastAsia="en-US"/>
+        </w:rPr>
+      </w:pPr>
+      <w:r>
+        <w:rPr>
+          <w:lang w:eastAsia="en-US"/>
+        </w:rPr>
+        <w:t>4.2</w:t>
       </w:r>
       <w:r>
         <w:rPr>
           <w:lang w:eastAsia="en-US"/>
         </w:rPr>
         <w:tab/>
-        <w:t>Business Rules</w:t>
+      </w:r>
+      <w:r>
+        <w:rPr>
+          <w:lang w:eastAsia="en-US"/>
+        </w:rPr>
+        <w:t>Run Instant Runoff (IR)</w:t>
       </w:r>
       <w:r>
         <w:rPr>
@@ -1163,93 +964,571 @@
         </w:rPr>
         <w:tab/>
       </w:r>
-      <w:hyperlink w:anchor="__RefHeading___Toc441230999">
+      <w:hyperlink w:anchor="__RefHeading___Toc441230993">
         <w:r>
           <w:rPr>
             <w:rStyle w:val="IndexLink"/>
             <w:lang w:eastAsia="en-US"/>
           </w:rPr>
-          <w:t>5</w:t>
+          <w:t>6</w:t>
         </w:r>
       </w:hyperlink>
     </w:p>
     <w:p>
       <w:pPr>
+        <w:pStyle w:val="TOC2"/>
+        <w:tabs>
+          <w:tab w:val="left" w:pos="720"/>
+        </w:tabs>
+        <w:rPr>
+          <w:rStyle w:val="IndexLink"/>
+          <w:lang w:eastAsia="en-US"/>
+        </w:rPr>
+      </w:pPr>
+      <w:r>
+        <w:rPr>
+          <w:lang w:eastAsia="en-US"/>
+        </w:rPr>
+        <w:t>4.</w:t>
+      </w:r>
+      <w:r>
+        <w:rPr>
+          <w:lang w:eastAsia="en-US"/>
+        </w:rPr>
+        <w:t>3</w:t>
+      </w:r>
+      <w:r>
+        <w:rPr>
+          <w:lang w:eastAsia="en-US"/>
+        </w:rPr>
+        <w:tab/>
+      </w:r>
+      <w:r>
+        <w:rPr>
+          <w:lang w:eastAsia="en-US"/>
+        </w:rPr>
+        <w:t>Produce Audit File</w:t>
+      </w:r>
+      <w:r>
+        <w:rPr>
+          <w:lang w:eastAsia="en-US"/>
+        </w:rPr>
+        <w:tab/>
+      </w:r>
+      <w:hyperlink w:anchor="__RefHeading___Toc441230993">
+        <w:r>
+          <w:rPr>
+            <w:rStyle w:val="IndexLink"/>
+            <w:lang w:eastAsia="en-US"/>
+          </w:rPr>
+          <w:t>7</w:t>
+        </w:r>
+      </w:hyperlink>
+    </w:p>
+    <w:p>
+      <w:pPr>
+        <w:pStyle w:val="TOC2"/>
+        <w:tabs>
+          <w:tab w:val="left" w:pos="720"/>
+        </w:tabs>
+        <w:rPr>
+          <w:rStyle w:val="IndexLink"/>
+          <w:lang w:eastAsia="en-US"/>
+        </w:rPr>
+      </w:pPr>
+      <w:r>
+        <w:rPr>
+          <w:lang w:eastAsia="en-US"/>
+        </w:rPr>
+        <w:t>4.</w:t>
+      </w:r>
+      <w:r>
+        <w:rPr>
+          <w:lang w:eastAsia="en-US"/>
+        </w:rPr>
+        <w:t>4</w:t>
+      </w:r>
+      <w:r>
+        <w:rPr>
+          <w:lang w:eastAsia="en-US"/>
+        </w:rPr>
+        <w:tab/>
+      </w:r>
+      <w:r>
+        <w:rPr>
+          <w:lang w:eastAsia="en-US"/>
+        </w:rPr>
+        <w:t>Produce Media File</w:t>
+      </w:r>
+      <w:r>
+        <w:rPr>
+          <w:lang w:eastAsia="en-US"/>
+        </w:rPr>
+        <w:tab/>
+      </w:r>
+      <w:hyperlink w:anchor="__RefHeading___Toc441230993">
+        <w:r>
+          <w:rPr>
+            <w:rStyle w:val="IndexLink"/>
+            <w:lang w:eastAsia="en-US"/>
+          </w:rPr>
+          <w:t>7</w:t>
+        </w:r>
+      </w:hyperlink>
+    </w:p>
+    <w:p>
+      <w:pPr>
+        <w:pStyle w:val="TOC2"/>
+        <w:tabs>
+          <w:tab w:val="left" w:pos="720"/>
+        </w:tabs>
+        <w:rPr>
+          <w:rStyle w:val="IndexLink"/>
+          <w:lang w:eastAsia="en-US"/>
+        </w:rPr>
+      </w:pPr>
+      <w:r>
+        <w:rPr>
+          <w:lang w:eastAsia="en-US"/>
+        </w:rPr>
+        <w:t>4.</w:t>
+      </w:r>
+      <w:r>
+        <w:rPr>
+          <w:lang w:eastAsia="en-US"/>
+        </w:rPr>
+        <w:t>5</w:t>
+      </w:r>
+      <w:r>
+        <w:rPr>
+          <w:lang w:eastAsia="en-US"/>
+        </w:rPr>
+        <w:tab/>
+      </w:r>
+      <w:r>
+        <w:rPr>
+          <w:lang w:eastAsia="en-US"/>
+        </w:rPr>
+        <w:t>Display Results</w:t>
+      </w:r>
+      <w:r>
+        <w:rPr>
+          <w:lang w:eastAsia="en-US"/>
+        </w:rPr>
+        <w:tab/>
+      </w:r>
+      <w:hyperlink w:anchor="__RefHeading___Toc441230993">
+        <w:r>
+          <w:rPr>
+            <w:rStyle w:val="IndexLink"/>
+            <w:lang w:eastAsia="en-US"/>
+          </w:rPr>
+          <w:t>8</w:t>
+        </w:r>
+      </w:hyperlink>
+    </w:p>
+    <w:p>
+      <w:pPr>
+        <w:pStyle w:val="TOC2"/>
+        <w:tabs>
+          <w:tab w:val="left" w:pos="720"/>
+        </w:tabs>
+        <w:rPr>
+          <w:rStyle w:val="IndexLink"/>
+          <w:lang w:eastAsia="en-US"/>
+        </w:rPr>
+      </w:pPr>
+      <w:r>
+        <w:rPr>
+          <w:lang w:eastAsia="en-US"/>
+        </w:rPr>
+        <w:t>4.</w:t>
+      </w:r>
+      <w:r>
+        <w:rPr>
+          <w:lang w:eastAsia="en-US"/>
+        </w:rPr>
+        <w:t>6</w:t>
+      </w:r>
+      <w:r>
+        <w:rPr>
+          <w:lang w:eastAsia="en-US"/>
+        </w:rPr>
+        <w:tab/>
+      </w:r>
+      <w:r>
+        <w:rPr>
+          <w:lang w:eastAsia="en-US"/>
+        </w:rPr>
+        <w:t>Resolve Ties</w:t>
+      </w:r>
+      <w:r>
+        <w:rPr>
+          <w:lang w:eastAsia="en-US"/>
+        </w:rPr>
+        <w:tab/>
+      </w:r>
+      <w:hyperlink w:anchor="__RefHeading___Toc441230993">
+        <w:r>
+          <w:rPr>
+            <w:rStyle w:val="IndexLink"/>
+            <w:lang w:eastAsia="en-US"/>
+          </w:rPr>
+          <w:t>8</w:t>
+        </w:r>
+      </w:hyperlink>
+    </w:p>
+    <w:p>
+      <w:pPr>
+        <w:pStyle w:val="TOC2"/>
+        <w:tabs>
+          <w:tab w:val="left" w:pos="720"/>
+        </w:tabs>
+        <w:rPr>
+          <w:rStyle w:val="IndexLink"/>
+          <w:lang w:eastAsia="en-US"/>
+        </w:rPr>
+      </w:pPr>
+      <w:r>
+        <w:rPr>
+          <w:lang w:eastAsia="en-US"/>
+        </w:rPr>
+        <w:t>4.</w:t>
+      </w:r>
+      <w:r>
+        <w:rPr>
+          <w:lang w:eastAsia="en-US"/>
+        </w:rPr>
+        <w:t>7</w:t>
+      </w:r>
+      <w:r>
+        <w:rPr>
+          <w:lang w:eastAsia="en-US"/>
+        </w:rPr>
+        <w:tab/>
+      </w:r>
+      <w:r>
+        <w:rPr>
+          <w:lang w:eastAsia="en-US"/>
+        </w:rPr>
+        <w:t>Group Independents</w:t>
+      </w:r>
+      <w:r>
+        <w:rPr>
+          <w:lang w:eastAsia="en-US"/>
+        </w:rPr>
+        <w:tab/>
+      </w:r>
+      <w:hyperlink w:anchor="__RefHeading___Toc441230993">
+        <w:r>
+          <w:rPr>
+            <w:rStyle w:val="IndexLink"/>
+            <w:lang w:eastAsia="en-US"/>
+          </w:rPr>
+          <w:t>9</w:t>
+        </w:r>
+      </w:hyperlink>
+    </w:p>
+    <w:p>
+      <w:pPr>
+        <w:rPr>
+          <w:lang w:eastAsia="en-US"/>
+        </w:rPr>
+      </w:pPr>
+    </w:p>
+    <w:p>
+      <w:pPr>
         <w:pStyle w:val="TOC1"/>
       </w:pPr>
       <w:r>
-        <w:t>6.</w:t>
+        <w:t>5.</w:t>
       </w:r>
       <w:r>
         <w:tab/>
-        <w:t>Other Requirements</w:t>
+        <w:t>Other Nonfunctional Requirements</w:t>
       </w:r>
       <w:r>
         <w:tab/>
       </w:r>
-      <w:hyperlink w:anchor="__RefHeading___Toc441231000">
+      <w:hyperlink w:anchor="__RefHeading___Toc441230994">
         <w:r>
           <w:rPr>
             <w:rStyle w:val="IndexLink"/>
           </w:rPr>
-          <w:t>5</w:t>
+          <w:t>10</w:t>
         </w:r>
       </w:hyperlink>
     </w:p>
     <w:p>
       <w:pPr>
-        <w:pStyle w:val="TOC1"/>
-      </w:pPr>
-      <w:r>
-        <w:t>Appendix A: Glossary</w:t>
-      </w:r>
-      <w:r>
+        <w:pStyle w:val="TOC2"/>
+        <w:tabs>
+          <w:tab w:val="left" w:pos="720"/>
+        </w:tabs>
+        <w:rPr>
+          <w:lang w:eastAsia="en-US"/>
+        </w:rPr>
+      </w:pPr>
+      <w:r>
+        <w:rPr>
+          <w:lang w:eastAsia="en-US"/>
+        </w:rPr>
+        <w:t>5.1</w:t>
+      </w:r>
+      <w:r>
+        <w:rPr>
+          <w:lang w:eastAsia="en-US"/>
+        </w:rPr>
         <w:tab/>
-      </w:r>
-      <w:hyperlink w:anchor="__RefHeading___Toc441231001">
+        <w:t>Performance Requirements</w:t>
+      </w:r>
+      <w:r>
+        <w:rPr>
+          <w:lang w:eastAsia="en-US"/>
+        </w:rPr>
+        <w:tab/>
+      </w:r>
+      <w:hyperlink w:anchor="__RefHeading___Toc441230994">
         <w:r>
           <w:rPr>
             <w:rStyle w:val="IndexLink"/>
           </w:rPr>
-          <w:t>5</w:t>
+          <w:t>10</w:t>
         </w:r>
       </w:hyperlink>
     </w:p>
     <w:p>
       <w:pPr>
-        <w:pStyle w:val="TOC1"/>
-      </w:pPr>
-      <w:r>
-        <w:t>Appendix B: Analysis Models</w:t>
-      </w:r>
-      <w:r>
+        <w:pStyle w:val="TOC2"/>
+        <w:tabs>
+          <w:tab w:val="left" w:pos="720"/>
+        </w:tabs>
+        <w:rPr>
+          <w:lang w:eastAsia="en-US"/>
+        </w:rPr>
+      </w:pPr>
+      <w:r>
+        <w:rPr>
+          <w:lang w:eastAsia="en-US"/>
+        </w:rPr>
+        <w:t>5.2</w:t>
+      </w:r>
+      <w:r>
+        <w:rPr>
+          <w:lang w:eastAsia="en-US"/>
+        </w:rPr>
         <w:tab/>
-      </w:r>
-      <w:hyperlink w:anchor="__RefHeading___Toc441231002">
+        <w:t>Safety Requirements</w:t>
+      </w:r>
+      <w:r>
+        <w:rPr>
+          <w:lang w:eastAsia="en-US"/>
+        </w:rPr>
+        <w:tab/>
+      </w:r>
+      <w:hyperlink w:anchor="__RefHeading___Toc441230994">
         <w:r>
           <w:rPr>
             <w:rStyle w:val="IndexLink"/>
           </w:rPr>
-          <w:t>5</w:t>
+          <w:t>10</w:t>
         </w:r>
       </w:hyperlink>
     </w:p>
     <w:p>
       <w:pPr>
-        <w:pStyle w:val="TOC1"/>
-      </w:pPr>
-      <w:r>
-        <w:t>Appendix C: To Be Determined List</w:t>
-      </w:r>
-      <w:r>
+        <w:pStyle w:val="TOC2"/>
+        <w:tabs>
+          <w:tab w:val="left" w:pos="720"/>
+        </w:tabs>
+        <w:rPr>
+          <w:lang w:eastAsia="en-US"/>
+        </w:rPr>
+      </w:pPr>
+      <w:r>
+        <w:rPr>
+          <w:lang w:eastAsia="en-US"/>
+        </w:rPr>
+        <w:t>5.3</w:t>
+      </w:r>
+      <w:r>
+        <w:rPr>
+          <w:lang w:eastAsia="en-US"/>
+        </w:rPr>
         <w:tab/>
-      </w:r>
-      <w:hyperlink w:anchor="__RefHeading___Toc441231003">
+        <w:t>Security Requirements</w:t>
+      </w:r>
+      <w:r>
+        <w:rPr>
+          <w:lang w:eastAsia="en-US"/>
+        </w:rPr>
+        <w:tab/>
+      </w:r>
+      <w:hyperlink w:anchor="__RefHeading___Toc441230994">
         <w:r>
           <w:rPr>
             <w:rStyle w:val="IndexLink"/>
           </w:rPr>
-          <w:t>6</w:t>
+          <w:t>10</w:t>
+        </w:r>
+      </w:hyperlink>
+    </w:p>
+    <w:p>
+      <w:pPr>
+        <w:pStyle w:val="TOC2"/>
+        <w:tabs>
+          <w:tab w:val="left" w:pos="720"/>
+        </w:tabs>
+        <w:rPr>
+          <w:lang w:eastAsia="en-US"/>
+        </w:rPr>
+      </w:pPr>
+      <w:r>
+        <w:rPr>
+          <w:lang w:eastAsia="en-US"/>
+        </w:rPr>
+        <w:t>5.4</w:t>
+      </w:r>
+      <w:r>
+        <w:rPr>
+          <w:lang w:eastAsia="en-US"/>
+        </w:rPr>
+        <w:tab/>
+        <w:t>Software Quality Attributes</w:t>
+      </w:r>
+      <w:r>
+        <w:rPr>
+          <w:lang w:eastAsia="en-US"/>
+        </w:rPr>
+        <w:tab/>
+      </w:r>
+      <w:hyperlink w:anchor="__RefHeading___Toc441230994">
+        <w:r>
+          <w:rPr>
+            <w:rStyle w:val="IndexLink"/>
+          </w:rPr>
+          <w:t>10</w:t>
+        </w:r>
+      </w:hyperlink>
+    </w:p>
+    <w:p>
+      <w:pPr>
+        <w:pStyle w:val="TOC2"/>
+        <w:tabs>
+          <w:tab w:val="left" w:pos="720"/>
+        </w:tabs>
+        <w:rPr>
+          <w:lang w:eastAsia="en-US"/>
+        </w:rPr>
+      </w:pPr>
+      <w:r>
+        <w:rPr>
+          <w:lang w:eastAsia="en-US"/>
+        </w:rPr>
+        <w:t>5.5</w:t>
+      </w:r>
+      <w:r>
+        <w:rPr>
+          <w:lang w:eastAsia="en-US"/>
+        </w:rPr>
+        <w:tab/>
+        <w:t>Business Rules</w:t>
+      </w:r>
+      <w:r>
+        <w:rPr>
+          <w:lang w:eastAsia="en-US"/>
+        </w:rPr>
+        <w:tab/>
+      </w:r>
+      <w:hyperlink w:anchor="__RefHeading___Toc441230994">
+        <w:r>
+          <w:rPr>
+            <w:rStyle w:val="IndexLink"/>
+          </w:rPr>
+          <w:t>10</w:t>
+        </w:r>
+      </w:hyperlink>
+    </w:p>
+    <w:p>
+      <w:pPr>
+        <w:pStyle w:val="TOC1"/>
+      </w:pPr>
+      <w:r>
+        <w:t>6.</w:t>
+      </w:r>
+      <w:r>
+        <w:tab/>
+        <w:t>Other Requirements</w:t>
+      </w:r>
+      <w:r>
+        <w:tab/>
+      </w:r>
+      <w:hyperlink w:anchor="__RefHeading___Toc441230994">
+        <w:r>
+          <w:rPr>
+            <w:rStyle w:val="IndexLink"/>
+          </w:rPr>
+          <w:t>10</w:t>
+        </w:r>
+      </w:hyperlink>
+    </w:p>
+    <w:p>
+      <w:pPr>
+        <w:pStyle w:val="TOC1"/>
+      </w:pPr>
+      <w:r>
+        <w:t>Appendix A: Glossary</w:t>
+      </w:r>
+      <w:r>
+        <w:tab/>
+      </w:r>
+      <w:hyperlink w:anchor="__RefHeading___Toc441230994">
+        <w:r>
+          <w:rPr>
+            <w:rStyle w:val="IndexLink"/>
+          </w:rPr>
+          <w:t>10</w:t>
+        </w:r>
+      </w:hyperlink>
+    </w:p>
+    <w:p>
+      <w:pPr>
+        <w:pStyle w:val="TOC1"/>
+      </w:pPr>
+      <w:r>
+        <w:t>Appendix B: Analysis Models</w:t>
+      </w:r>
+      <w:r>
+        <w:tab/>
+      </w:r>
+      <w:hyperlink w:anchor="__RefHeading___Toc441230994">
+        <w:r>
+          <w:rPr>
+            <w:rStyle w:val="IndexLink"/>
+          </w:rPr>
+          <w:t>10</w:t>
+        </w:r>
+      </w:hyperlink>
+    </w:p>
+    <w:p>
+      <w:pPr>
+        <w:pStyle w:val="TOC1"/>
+      </w:pPr>
+      <w:r>
+        <w:t>Appendix C: To Be Determined List</w:t>
+      </w:r>
+      <w:r>
+        <w:t>1</w:t>
+      </w:r>
+      <w:r>
+        <w:tab/>
+      </w:r>
+      <w:hyperlink w:anchor="__RefHeading___Toc441230994">
+        <w:r>
+          <w:rPr>
+            <w:rStyle w:val="IndexLink"/>
+          </w:rPr>
+          <w:t>10</w:t>
         </w:r>
       </w:hyperlink>
       <w:r>
@@ -1386,7 +1665,21 @@
               <w:rPr>
                 <w:b/>
               </w:rPr>
-              <w:t>Reason For Changes</w:t>
+              <w:t xml:space="preserve">Reason </w:t>
+            </w:r>
+            <w:proofErr w:type="gramStart"/>
+            <w:r>
+              <w:rPr>
+                <w:b/>
+              </w:rPr>
+              <w:t>For</w:t>
+            </w:r>
+            <w:proofErr w:type="gramEnd"/>
+            <w:r>
+              <w:rPr>
+                <w:b/>
+              </w:rPr>
+              <w:t xml:space="preserve"> Changes</w:t>
             </w:r>
           </w:p>
         </w:tc>
@@ -2209,7 +2502,27 @@
           <w:szCs w:val="24"/>
           <w:lang w:eastAsia="en-US"/>
         </w:rPr>
-        <w:t>Aegis is a software being developed for use by election officials to count and compute results for normals and special elections through-out the year. It handles CSV files containing voter ballot information.</w:t>
+        <w:t xml:space="preserve">Aegis is a software being developed for use by election officials to count and compute results for </w:t>
+      </w:r>
+      <w:proofErr w:type="spellStart"/>
+      <w:r>
+        <w:rPr>
+          <w:rFonts w:ascii="Times New Roman" w:hAnsi="Times New Roman" w:cs="Times New Roman"/>
+          <w:color w:val="000000"/>
+          <w:szCs w:val="24"/>
+          <w:lang w:eastAsia="en-US"/>
+        </w:rPr>
+        <w:t>normals</w:t>
+      </w:r>
+      <w:proofErr w:type="spellEnd"/>
+      <w:r>
+        <w:rPr>
+          <w:rFonts w:ascii="Times New Roman" w:hAnsi="Times New Roman" w:cs="Times New Roman"/>
+          <w:color w:val="000000"/>
+          <w:szCs w:val="24"/>
+          <w:lang w:eastAsia="en-US"/>
+        </w:rPr>
+        <w:t xml:space="preserve"> and special elections through-out the year. It handles CSV files containing voter ballot information.</w:t>
       </w:r>
     </w:p>
     <w:p>
@@ -2454,7 +2767,27 @@
           <w:szCs w:val="24"/>
           <w:lang w:eastAsia="en-US"/>
         </w:rPr>
-        <w:t>--forceTie: allows user to determine the outcome of a tie</w:t>
+        <w:t>--</w:t>
+      </w:r>
+      <w:proofErr w:type="spellStart"/>
+      <w:r>
+        <w:rPr>
+          <w:rFonts w:ascii="Times New Roman" w:hAnsi="Times New Roman" w:cs="Times New Roman"/>
+          <w:color w:val="000000"/>
+          <w:szCs w:val="24"/>
+          <w:lang w:eastAsia="en-US"/>
+        </w:rPr>
+        <w:t>forceTie</w:t>
+      </w:r>
+      <w:proofErr w:type="spellEnd"/>
+      <w:r>
+        <w:rPr>
+          <w:rFonts w:ascii="Times New Roman" w:hAnsi="Times New Roman" w:cs="Times New Roman"/>
+          <w:color w:val="000000"/>
+          <w:szCs w:val="24"/>
+          <w:lang w:eastAsia="en-US"/>
+        </w:rPr>
+        <w:t>: allows user to determine the outcome of a tie</w:t>
       </w:r>
     </w:p>
     <w:p>
@@ -3589,7 +3922,67 @@
           <w:lang w:eastAsia="en-US"/>
         </w:rPr>
         <w:lastRenderedPageBreak/>
-        <w:t>Documentation will be generated in the form of html and latex files using Doxygen with doxyfiles. Github will be user version control. </w:t>
+        <w:t xml:space="preserve">Documentation will be generated in the form of html and latex files using </w:t>
+      </w:r>
+      <w:proofErr w:type="spellStart"/>
+      <w:r>
+        <w:rPr>
+          <w:rFonts w:ascii="Times New Roman" w:hAnsi="Times New Roman" w:cs="Times New Roman"/>
+          <w:color w:val="000000"/>
+          <w:szCs w:val="24"/>
+          <w:lang w:eastAsia="en-US"/>
+        </w:rPr>
+        <w:t>Doxygen</w:t>
+      </w:r>
+      <w:proofErr w:type="spellEnd"/>
+      <w:r>
+        <w:rPr>
+          <w:rFonts w:ascii="Times New Roman" w:hAnsi="Times New Roman" w:cs="Times New Roman"/>
+          <w:color w:val="000000"/>
+          <w:szCs w:val="24"/>
+          <w:lang w:eastAsia="en-US"/>
+        </w:rPr>
+        <w:t xml:space="preserve"> with </w:t>
+      </w:r>
+      <w:proofErr w:type="spellStart"/>
+      <w:r>
+        <w:rPr>
+          <w:rFonts w:ascii="Times New Roman" w:hAnsi="Times New Roman" w:cs="Times New Roman"/>
+          <w:color w:val="000000"/>
+          <w:szCs w:val="24"/>
+          <w:lang w:eastAsia="en-US"/>
+        </w:rPr>
+        <w:t>doxyfiles</w:t>
+      </w:r>
+      <w:proofErr w:type="spellEnd"/>
+      <w:r>
+        <w:rPr>
+          <w:rFonts w:ascii="Times New Roman" w:hAnsi="Times New Roman" w:cs="Times New Roman"/>
+          <w:color w:val="000000"/>
+          <w:szCs w:val="24"/>
+          <w:lang w:eastAsia="en-US"/>
+        </w:rPr>
+        <w:t xml:space="preserve">. </w:t>
+      </w:r>
+      <w:proofErr w:type="spellStart"/>
+      <w:r>
+        <w:rPr>
+          <w:rFonts w:ascii="Times New Roman" w:hAnsi="Times New Roman" w:cs="Times New Roman"/>
+          <w:color w:val="000000"/>
+          <w:szCs w:val="24"/>
+          <w:lang w:eastAsia="en-US"/>
+        </w:rPr>
+        <w:t>Github</w:t>
+      </w:r>
+      <w:proofErr w:type="spellEnd"/>
+      <w:r>
+        <w:rPr>
+          <w:rFonts w:ascii="Times New Roman" w:hAnsi="Times New Roman" w:cs="Times New Roman"/>
+          <w:color w:val="000000"/>
+          <w:szCs w:val="24"/>
+          <w:lang w:eastAsia="en-US"/>
+        </w:rPr>
+        <w:t xml:space="preserve"> will be user version control. </w:t>
       </w:r>
     </w:p>
     <w:p>
@@ -3898,7 +4291,27 @@
           <w:szCs w:val="24"/>
           <w:lang w:eastAsia="en-US"/>
         </w:rPr>
-        <w:t>In order to run this program, open up the terminal and type “./Aegis  file.csv”. After the winner has been determined, the program will prompt the user if they would like to produce an audit file. The user will type “Y” for yes or “N” for no. If “Y” was inputted, the output file will be produced in a pdf file in the same directory as the program and titled as the date and time it was created. </w:t>
+        <w:t xml:space="preserve">In order to run this program, open up the terminal and type </w:t>
+      </w:r>
+      <w:proofErr w:type="gramStart"/>
+      <w:r>
+        <w:rPr>
+          <w:rFonts w:ascii="Times New Roman" w:hAnsi="Times New Roman" w:cs="Times New Roman"/>
+          <w:color w:val="000000"/>
+          <w:szCs w:val="24"/>
+          <w:lang w:eastAsia="en-US"/>
+        </w:rPr>
+        <w:t>“./</w:t>
+      </w:r>
+      <w:proofErr w:type="gramEnd"/>
+      <w:r>
+        <w:rPr>
+          <w:rFonts w:ascii="Times New Roman" w:hAnsi="Times New Roman" w:cs="Times New Roman"/>
+          <w:color w:val="000000"/>
+          <w:szCs w:val="24"/>
+          <w:lang w:eastAsia="en-US"/>
+        </w:rPr>
+        <w:t>Aegis  file.csv”. After the winner has been determined, the program will automatically produce an audit file. The output file will be in a pdf file in the same directory as the program and titled as the date and time it was created. </w:t>
       </w:r>
     </w:p>
     <w:p>
@@ -3938,7 +4351,47 @@
           <w:szCs w:val="24"/>
           <w:lang w:eastAsia="en-US"/>
         </w:rPr>
-        <w:t>In order to run this program, open up the terminal and type “./Aegis file.csv”. Extra flags can be appended such as “--forceTie”. For all flags, see section 2.2. After the winner has been determined, the program will prompt the user if they would like to produce an audit file. The user will type “Y” for yes or “N” for no. If “Y” was inputted, the output file will be produced in a pdf file in the same directory as the program and titled as the date and time it was created. Any extra information will be printed out as determined by the flags.</w:t>
+        <w:t xml:space="preserve">In order to run this program, open up the terminal and type </w:t>
+      </w:r>
+      <w:proofErr w:type="gramStart"/>
+      <w:r>
+        <w:rPr>
+          <w:rFonts w:ascii="Times New Roman" w:hAnsi="Times New Roman" w:cs="Times New Roman"/>
+          <w:color w:val="000000"/>
+          <w:szCs w:val="24"/>
+          <w:lang w:eastAsia="en-US"/>
+        </w:rPr>
+        <w:t>“./</w:t>
+      </w:r>
+      <w:proofErr w:type="gramEnd"/>
+      <w:r>
+        <w:rPr>
+          <w:rFonts w:ascii="Times New Roman" w:hAnsi="Times New Roman" w:cs="Times New Roman"/>
+          <w:color w:val="000000"/>
+          <w:szCs w:val="24"/>
+          <w:lang w:eastAsia="en-US"/>
+        </w:rPr>
+        <w:t>Aegis file.csv”. Extra flags can be appended such as “--</w:t>
+      </w:r>
+      <w:proofErr w:type="spellStart"/>
+      <w:r>
+        <w:rPr>
+          <w:rFonts w:ascii="Times New Roman" w:hAnsi="Times New Roman" w:cs="Times New Roman"/>
+          <w:color w:val="000000"/>
+          <w:szCs w:val="24"/>
+          <w:lang w:eastAsia="en-US"/>
+        </w:rPr>
+        <w:t>forceTie</w:t>
+      </w:r>
+      <w:proofErr w:type="spellEnd"/>
+      <w:r>
+        <w:rPr>
+          <w:rFonts w:ascii="Times New Roman" w:hAnsi="Times New Roman" w:cs="Times New Roman"/>
+          <w:color w:val="000000"/>
+          <w:szCs w:val="24"/>
+          <w:lang w:eastAsia="en-US"/>
+        </w:rPr>
+        <w:t>”. For all flags, see section 2.2. After the winner has been determined, an audit file will be produced. It will be in a pdf file in the same directory as the program and titled as the date and time it was created. Any extra information will be printed out as determined by the flags.</w:t>
       </w:r>
     </w:p>
     <w:p>
@@ -4117,7 +4570,27 @@
           <w:szCs w:val="24"/>
           <w:lang w:eastAsia="en-US"/>
         </w:rPr>
-        <w:t>Data will be attained from a provided CSV file but we will keep in mind that later on use of databases may be preferable.</w:t>
+        <w:t xml:space="preserve">Data will be attained from a provided CSV </w:t>
+      </w:r>
+      <w:proofErr w:type="gramStart"/>
+      <w:r>
+        <w:rPr>
+          <w:rFonts w:ascii="Times New Roman" w:hAnsi="Times New Roman" w:cs="Times New Roman"/>
+          <w:color w:val="000000"/>
+          <w:szCs w:val="24"/>
+          <w:lang w:eastAsia="en-US"/>
+        </w:rPr>
+        <w:t>file</w:t>
+      </w:r>
+      <w:proofErr w:type="gramEnd"/>
+      <w:r>
+        <w:rPr>
+          <w:rFonts w:ascii="Times New Roman" w:hAnsi="Times New Roman" w:cs="Times New Roman"/>
+          <w:color w:val="000000"/>
+          <w:szCs w:val="24"/>
+          <w:lang w:eastAsia="en-US"/>
+        </w:rPr>
+        <w:t xml:space="preserve"> but we will keep in mind that later on use of databases may be preferable.</w:t>
       </w:r>
     </w:p>
     <w:p>
@@ -4301,6 +4774,7 @@
           <w:lang w:eastAsia="en-US"/>
         </w:rPr>
       </w:pPr>
+      <w:proofErr w:type="gramStart"/>
       <w:r>
         <w:rPr>
           <w:rFonts w:ascii="Times New Roman" w:hAnsi="Times New Roman" w:cs="Times New Roman"/>
@@ -4318,6 +4792,15 @@
           <w:lang w:eastAsia="en-US"/>
         </w:rPr>
         <w:tab/>
+      </w:r>
+      <w:proofErr w:type="gramEnd"/>
+      <w:r>
+        <w:rPr>
+          <w:rFonts w:ascii="Times New Roman" w:hAnsi="Times New Roman" w:cs="Times New Roman"/>
+          <w:color w:val="000000"/>
+          <w:szCs w:val="24"/>
+          <w:lang w:eastAsia="en-US"/>
+        </w:rPr>
         <w:t>Description and Priority</w:t>
       </w:r>
     </w:p>
@@ -4381,6 +4864,7 @@
           <w:lang w:eastAsia="en-US"/>
         </w:rPr>
       </w:pPr>
+      <w:proofErr w:type="gramStart"/>
       <w:r>
         <w:rPr>
           <w:rFonts w:ascii="Times New Roman" w:hAnsi="Times New Roman" w:cs="Times New Roman"/>
@@ -4398,6 +4882,15 @@
           <w:lang w:eastAsia="en-US"/>
         </w:rPr>
         <w:tab/>
+      </w:r>
+      <w:proofErr w:type="gramEnd"/>
+      <w:r>
+        <w:rPr>
+          <w:rFonts w:ascii="Times New Roman" w:hAnsi="Times New Roman" w:cs="Times New Roman"/>
+          <w:color w:val="000000"/>
+          <w:szCs w:val="24"/>
+          <w:lang w:eastAsia="en-US"/>
+        </w:rPr>
         <w:t>Stimulus/Response Sequences</w:t>
       </w:r>
     </w:p>
@@ -4431,6 +4924,7 @@
           <w:lang w:eastAsia="en-US"/>
         </w:rPr>
       </w:pPr>
+      <w:proofErr w:type="gramStart"/>
       <w:r>
         <w:rPr>
           <w:rFonts w:ascii="Times New Roman" w:hAnsi="Times New Roman" w:cs="Times New Roman"/>
@@ -4448,6 +4942,15 @@
           <w:lang w:eastAsia="en-US"/>
         </w:rPr>
         <w:tab/>
+      </w:r>
+      <w:proofErr w:type="gramEnd"/>
+      <w:r>
+        <w:rPr>
+          <w:rFonts w:ascii="Times New Roman" w:hAnsi="Times New Roman" w:cs="Times New Roman"/>
+          <w:color w:val="000000"/>
+          <w:szCs w:val="24"/>
+          <w:lang w:eastAsia="en-US"/>
+        </w:rPr>
         <w:t>Functional Requirements</w:t>
       </w:r>
     </w:p>
@@ -4508,7 +5011,7 @@
           <w:szCs w:val="24"/>
           <w:lang w:eastAsia="en-US"/>
         </w:rPr>
-        <w:t>REQ-3(VS_006): The system will group independent parties as a single party if there are any independent parties. See section 4.7</w:t>
+        <w:t>REQ-3(VS_005): The system will group independent parties as a single party if there are any independent parties. See section 4.7</w:t>
       </w:r>
     </w:p>
     <w:p>
@@ -4529,7 +5032,7 @@
           <w:lang w:eastAsia="en-US"/>
         </w:rPr>
         <w:lastRenderedPageBreak/>
-        <w:t>REQ-4(VS_004) : The system now runs the calculations using the OPL algorithm. </w:t>
+        <w:t>REQ-4(VS_003: The system now runs the calculations using the OPL algorithm. </w:t>
       </w:r>
     </w:p>
     <w:p>
@@ -4569,7 +5072,7 @@
           <w:szCs w:val="24"/>
           <w:lang w:eastAsia="en-US"/>
         </w:rPr>
-        <w:t>REQ-6(VS_007): The system will display the results of the election. See section 4.5 for further details. </w:t>
+        <w:t>REQ-6(VS_006): The system will display the results of the election. See section 4.5 for further details. </w:t>
       </w:r>
     </w:p>
     <w:p>
@@ -4589,7 +5092,7 @@
           <w:szCs w:val="24"/>
           <w:lang w:eastAsia="en-US"/>
         </w:rPr>
-        <w:t>REQ-7(VS_002, VS_011): The system will produce an audit file and a media file in the same directory as the program. See section 4.3 and 4.4 for further details.</w:t>
+        <w:t>REQ-7(VS_002, VS_010): The system will produce an audit file and a media file in the same directory as the program. See section 4.3 and 4.4 for further details.</w:t>
       </w:r>
     </w:p>
     <w:p>
@@ -4651,6 +5154,7 @@
           <w:lang w:eastAsia="en-US"/>
         </w:rPr>
       </w:pPr>
+      <w:proofErr w:type="gramStart"/>
       <w:r>
         <w:rPr>
           <w:rFonts w:ascii="Times New Roman" w:hAnsi="Times New Roman" w:cs="Times New Roman"/>
@@ -4668,6 +5172,15 @@
           <w:lang w:eastAsia="en-US"/>
         </w:rPr>
         <w:tab/>
+      </w:r>
+      <w:proofErr w:type="gramEnd"/>
+      <w:r>
+        <w:rPr>
+          <w:rFonts w:ascii="Times New Roman" w:hAnsi="Times New Roman" w:cs="Times New Roman"/>
+          <w:color w:val="000000"/>
+          <w:szCs w:val="24"/>
+          <w:lang w:eastAsia="en-US"/>
+        </w:rPr>
         <w:t>Description and Priority</w:t>
       </w:r>
     </w:p>
@@ -4721,6 +5234,7 @@
           <w:lang w:eastAsia="en-US"/>
         </w:rPr>
       </w:pPr>
+      <w:proofErr w:type="gramStart"/>
       <w:r>
         <w:rPr>
           <w:rFonts w:ascii="Times New Roman" w:hAnsi="Times New Roman" w:cs="Times New Roman"/>
@@ -4738,6 +5252,15 @@
           <w:lang w:eastAsia="en-US"/>
         </w:rPr>
         <w:tab/>
+      </w:r>
+      <w:proofErr w:type="gramEnd"/>
+      <w:r>
+        <w:rPr>
+          <w:rFonts w:ascii="Times New Roman" w:hAnsi="Times New Roman" w:cs="Times New Roman"/>
+          <w:color w:val="000000"/>
+          <w:szCs w:val="24"/>
+          <w:lang w:eastAsia="en-US"/>
+        </w:rPr>
         <w:t>Stimulus/Response Sequences</w:t>
       </w:r>
     </w:p>
@@ -4781,6 +5304,7 @@
           <w:lang w:eastAsia="en-US"/>
         </w:rPr>
       </w:pPr>
+      <w:proofErr w:type="gramStart"/>
       <w:r>
         <w:rPr>
           <w:rFonts w:ascii="Times New Roman" w:hAnsi="Times New Roman" w:cs="Times New Roman"/>
@@ -4798,6 +5322,15 @@
           <w:lang w:eastAsia="en-US"/>
         </w:rPr>
         <w:tab/>
+      </w:r>
+      <w:proofErr w:type="gramEnd"/>
+      <w:r>
+        <w:rPr>
+          <w:rFonts w:ascii="Times New Roman" w:hAnsi="Times New Roman" w:cs="Times New Roman"/>
+          <w:color w:val="000000"/>
+          <w:szCs w:val="24"/>
+          <w:lang w:eastAsia="en-US"/>
+        </w:rPr>
         <w:t>Functional Requirements</w:t>
       </w:r>
     </w:p>
@@ -4858,7 +5391,7 @@
           <w:szCs w:val="24"/>
           <w:lang w:eastAsia="en-US"/>
         </w:rPr>
-        <w:t>REQ-3(VS_005): The system now runs the calculations using the IR algorithm. </w:t>
+        <w:t>REQ-3(VS_004): The system now runs the calculations using the IR algorithm. </w:t>
       </w:r>
     </w:p>
     <w:p>
@@ -4898,7 +5431,7 @@
           <w:szCs w:val="24"/>
           <w:lang w:eastAsia="en-US"/>
         </w:rPr>
-        <w:t>REQ-5(VS_007): The system will display the results of the election. See section 4.5 for further details. </w:t>
+        <w:t>REQ-5(VS_006): The system will display the results of the election. See section 4.5 for further details. </w:t>
       </w:r>
     </w:p>
     <w:p>
@@ -4919,7 +5452,7 @@
           <w:lang w:eastAsia="en-US"/>
         </w:rPr>
         <w:lastRenderedPageBreak/>
-        <w:t>REQ-6(VS_002, VS_011): The system will produce an audit file and a media file in the same directory as the program. See section 4.3 and 4.4 for further details.</w:t>
+        <w:t>REQ-6(VS_002, VS_010): The system will produce an audit file and a media file in the same directory as the program. See section 4.3 and 4.4 for further details.</w:t>
       </w:r>
     </w:p>
     <w:p>
@@ -4991,6 +5524,7 @@
           <w:lang w:eastAsia="en-US"/>
         </w:rPr>
       </w:pPr>
+      <w:proofErr w:type="gramStart"/>
       <w:r>
         <w:rPr>
           <w:rFonts w:ascii="Times New Roman" w:hAnsi="Times New Roman" w:cs="Times New Roman"/>
@@ -5008,6 +5542,15 @@
           <w:lang w:eastAsia="en-US"/>
         </w:rPr>
         <w:tab/>
+      </w:r>
+      <w:proofErr w:type="gramEnd"/>
+      <w:r>
+        <w:rPr>
+          <w:rFonts w:ascii="Times New Roman" w:hAnsi="Times New Roman" w:cs="Times New Roman"/>
+          <w:color w:val="000000"/>
+          <w:szCs w:val="24"/>
+          <w:lang w:eastAsia="en-US"/>
+        </w:rPr>
         <w:t>Description and Priority</w:t>
       </w:r>
     </w:p>
@@ -5061,6 +5604,7 @@
           <w:lang w:eastAsia="en-US"/>
         </w:rPr>
       </w:pPr>
+      <w:proofErr w:type="gramStart"/>
       <w:r>
         <w:rPr>
           <w:rFonts w:ascii="Times New Roman" w:hAnsi="Times New Roman" w:cs="Times New Roman"/>
@@ -5078,6 +5622,15 @@
           <w:lang w:eastAsia="en-US"/>
         </w:rPr>
         <w:tab/>
+      </w:r>
+      <w:proofErr w:type="gramEnd"/>
+      <w:r>
+        <w:rPr>
+          <w:rFonts w:ascii="Times New Roman" w:hAnsi="Times New Roman" w:cs="Times New Roman"/>
+          <w:color w:val="000000"/>
+          <w:szCs w:val="24"/>
+          <w:lang w:eastAsia="en-US"/>
+        </w:rPr>
         <w:t>Stimulus/Response Sequences</w:t>
       </w:r>
     </w:p>
@@ -5111,6 +5664,7 @@
           <w:lang w:eastAsia="en-US"/>
         </w:rPr>
       </w:pPr>
+      <w:proofErr w:type="gramStart"/>
       <w:r>
         <w:rPr>
           <w:rFonts w:ascii="Times New Roman" w:hAnsi="Times New Roman" w:cs="Times New Roman"/>
@@ -5128,6 +5682,15 @@
           <w:lang w:eastAsia="en-US"/>
         </w:rPr>
         <w:tab/>
+      </w:r>
+      <w:proofErr w:type="gramEnd"/>
+      <w:r>
+        <w:rPr>
+          <w:rFonts w:ascii="Times New Roman" w:hAnsi="Times New Roman" w:cs="Times New Roman"/>
+          <w:color w:val="000000"/>
+          <w:szCs w:val="24"/>
+          <w:lang w:eastAsia="en-US"/>
+        </w:rPr>
         <w:t>Functional Requirements</w:t>
       </w:r>
     </w:p>
@@ -5250,6 +5813,7 @@
           <w:lang w:eastAsia="en-US"/>
         </w:rPr>
       </w:pPr>
+      <w:proofErr w:type="gramStart"/>
       <w:r>
         <w:rPr>
           <w:rFonts w:ascii="Times New Roman" w:hAnsi="Times New Roman" w:cs="Times New Roman"/>
@@ -5267,6 +5831,15 @@
           <w:lang w:eastAsia="en-US"/>
         </w:rPr>
         <w:tab/>
+      </w:r>
+      <w:proofErr w:type="gramEnd"/>
+      <w:r>
+        <w:rPr>
+          <w:rFonts w:ascii="Times New Roman" w:hAnsi="Times New Roman" w:cs="Times New Roman"/>
+          <w:color w:val="000000"/>
+          <w:szCs w:val="24"/>
+          <w:lang w:eastAsia="en-US"/>
+        </w:rPr>
         <w:t>Description and Priority</w:t>
       </w:r>
     </w:p>
@@ -5320,6 +5893,7 @@
           <w:lang w:eastAsia="en-US"/>
         </w:rPr>
       </w:pPr>
+      <w:proofErr w:type="gramStart"/>
       <w:r>
         <w:rPr>
           <w:rFonts w:ascii="Times New Roman" w:hAnsi="Times New Roman" w:cs="Times New Roman"/>
@@ -5337,6 +5911,15 @@
           <w:lang w:eastAsia="en-US"/>
         </w:rPr>
         <w:tab/>
+      </w:r>
+      <w:proofErr w:type="gramEnd"/>
+      <w:r>
+        <w:rPr>
+          <w:rFonts w:ascii="Times New Roman" w:hAnsi="Times New Roman" w:cs="Times New Roman"/>
+          <w:color w:val="000000"/>
+          <w:szCs w:val="24"/>
+          <w:lang w:eastAsia="en-US"/>
+        </w:rPr>
         <w:t>Stimulus/Response Sequences</w:t>
       </w:r>
     </w:p>
@@ -5371,6 +5954,7 @@
           <w:lang w:eastAsia="en-US"/>
         </w:rPr>
       </w:pPr>
+      <w:proofErr w:type="gramStart"/>
       <w:r>
         <w:rPr>
           <w:rFonts w:ascii="Times New Roman" w:hAnsi="Times New Roman" w:cs="Times New Roman"/>
@@ -5388,6 +5972,15 @@
           <w:lang w:eastAsia="en-US"/>
         </w:rPr>
         <w:tab/>
+      </w:r>
+      <w:proofErr w:type="gramEnd"/>
+      <w:r>
+        <w:rPr>
+          <w:rFonts w:ascii="Times New Roman" w:hAnsi="Times New Roman" w:cs="Times New Roman"/>
+          <w:color w:val="000000"/>
+          <w:szCs w:val="24"/>
+          <w:lang w:eastAsia="en-US"/>
+        </w:rPr>
         <w:t>Functional Requirements</w:t>
       </w:r>
     </w:p>
@@ -5448,7 +6041,7 @@
           <w:szCs w:val="24"/>
           <w:lang w:eastAsia="en-US"/>
         </w:rPr>
-        <w:t>REQ-3(VS_011): A resulting media file, with election results will be generated.</w:t>
+        <w:t>REQ-3(VS_010): A resulting media file, with election results will be generated.</w:t>
       </w:r>
     </w:p>
     <w:p>
@@ -5510,6 +6103,7 @@
           <w:lang w:eastAsia="en-US"/>
         </w:rPr>
       </w:pPr>
+      <w:proofErr w:type="gramStart"/>
       <w:r>
         <w:rPr>
           <w:rFonts w:ascii="Times New Roman" w:hAnsi="Times New Roman" w:cs="Times New Roman"/>
@@ -5527,6 +6121,15 @@
           <w:lang w:eastAsia="en-US"/>
         </w:rPr>
         <w:tab/>
+      </w:r>
+      <w:proofErr w:type="gramEnd"/>
+      <w:r>
+        <w:rPr>
+          <w:rFonts w:ascii="Times New Roman" w:hAnsi="Times New Roman" w:cs="Times New Roman"/>
+          <w:color w:val="000000"/>
+          <w:szCs w:val="24"/>
+          <w:lang w:eastAsia="en-US"/>
+        </w:rPr>
         <w:t>Description and Priority</w:t>
       </w:r>
     </w:p>
@@ -5580,6 +6183,7 @@
           <w:lang w:eastAsia="en-US"/>
         </w:rPr>
       </w:pPr>
+      <w:proofErr w:type="gramStart"/>
       <w:r>
         <w:rPr>
           <w:rFonts w:ascii="Times New Roman" w:hAnsi="Times New Roman" w:cs="Times New Roman"/>
@@ -5597,6 +6201,15 @@
           <w:lang w:eastAsia="en-US"/>
         </w:rPr>
         <w:tab/>
+      </w:r>
+      <w:proofErr w:type="gramEnd"/>
+      <w:r>
+        <w:rPr>
+          <w:rFonts w:ascii="Times New Roman" w:hAnsi="Times New Roman" w:cs="Times New Roman"/>
+          <w:color w:val="000000"/>
+          <w:szCs w:val="24"/>
+          <w:lang w:eastAsia="en-US"/>
+        </w:rPr>
         <w:t>Stimulus/Response Sequences</w:t>
       </w:r>
     </w:p>
@@ -5630,6 +6243,7 @@
           <w:lang w:eastAsia="en-US"/>
         </w:rPr>
       </w:pPr>
+      <w:proofErr w:type="gramStart"/>
       <w:r>
         <w:rPr>
           <w:rFonts w:ascii="Times New Roman" w:hAnsi="Times New Roman" w:cs="Times New Roman"/>
@@ -5647,6 +6261,15 @@
           <w:lang w:eastAsia="en-US"/>
         </w:rPr>
         <w:tab/>
+      </w:r>
+      <w:proofErr w:type="gramEnd"/>
+      <w:r>
+        <w:rPr>
+          <w:rFonts w:ascii="Times New Roman" w:hAnsi="Times New Roman" w:cs="Times New Roman"/>
+          <w:color w:val="000000"/>
+          <w:szCs w:val="24"/>
+          <w:lang w:eastAsia="en-US"/>
+        </w:rPr>
         <w:t>Functional Requirements</w:t>
       </w:r>
     </w:p>
@@ -5687,7 +6310,7 @@
           <w:szCs w:val="24"/>
           <w:lang w:eastAsia="en-US"/>
         </w:rPr>
-        <w:t>REQ-2(VS_007): The result of the election is displayed onto the screen. </w:t>
+        <w:t>REQ-2(VS_006): The result of the election is displayed onto the screen. </w:t>
       </w:r>
     </w:p>
     <w:p>
@@ -5759,6 +6382,7 @@
           <w:lang w:eastAsia="en-US"/>
         </w:rPr>
       </w:pPr>
+      <w:proofErr w:type="gramStart"/>
       <w:r>
         <w:rPr>
           <w:rFonts w:ascii="Times New Roman" w:hAnsi="Times New Roman" w:cs="Times New Roman"/>
@@ -5776,6 +6400,15 @@
           <w:lang w:eastAsia="en-US"/>
         </w:rPr>
         <w:tab/>
+      </w:r>
+      <w:proofErr w:type="gramEnd"/>
+      <w:r>
+        <w:rPr>
+          <w:rFonts w:ascii="Times New Roman" w:hAnsi="Times New Roman" w:cs="Times New Roman"/>
+          <w:color w:val="000000"/>
+          <w:szCs w:val="24"/>
+          <w:lang w:eastAsia="en-US"/>
+        </w:rPr>
         <w:t>Description and Priority</w:t>
       </w:r>
     </w:p>
@@ -5829,6 +6462,7 @@
           <w:lang w:eastAsia="en-US"/>
         </w:rPr>
       </w:pPr>
+      <w:proofErr w:type="gramStart"/>
       <w:r>
         <w:rPr>
           <w:rFonts w:ascii="Times New Roman" w:hAnsi="Times New Roman" w:cs="Times New Roman"/>
@@ -5846,6 +6480,15 @@
           <w:lang w:eastAsia="en-US"/>
         </w:rPr>
         <w:tab/>
+      </w:r>
+      <w:proofErr w:type="gramEnd"/>
+      <w:r>
+        <w:rPr>
+          <w:rFonts w:ascii="Times New Roman" w:hAnsi="Times New Roman" w:cs="Times New Roman"/>
+          <w:color w:val="000000"/>
+          <w:szCs w:val="24"/>
+          <w:lang w:eastAsia="en-US"/>
+        </w:rPr>
         <w:t>Stimulus/Response Sequences</w:t>
       </w:r>
     </w:p>
@@ -5879,6 +6522,7 @@
           <w:lang w:eastAsia="en-US"/>
         </w:rPr>
       </w:pPr>
+      <w:proofErr w:type="gramStart"/>
       <w:r>
         <w:rPr>
           <w:rFonts w:ascii="Times New Roman" w:hAnsi="Times New Roman" w:cs="Times New Roman"/>
@@ -5897,6 +6541,15 @@
           <w:lang w:eastAsia="en-US"/>
         </w:rPr>
         <w:tab/>
+      </w:r>
+      <w:proofErr w:type="gramEnd"/>
+      <w:r>
+        <w:rPr>
+          <w:rFonts w:ascii="Times New Roman" w:hAnsi="Times New Roman" w:cs="Times New Roman"/>
+          <w:color w:val="000000"/>
+          <w:szCs w:val="24"/>
+          <w:lang w:eastAsia="en-US"/>
+        </w:rPr>
         <w:t>Functional Requirements</w:t>
       </w:r>
     </w:p>
@@ -6049,6 +6702,7 @@
           <w:lang w:eastAsia="en-US"/>
         </w:rPr>
       </w:pPr>
+      <w:proofErr w:type="gramStart"/>
       <w:r>
         <w:rPr>
           <w:rFonts w:ascii="Times New Roman" w:hAnsi="Times New Roman" w:cs="Times New Roman"/>
@@ -6066,6 +6720,15 @@
           <w:lang w:eastAsia="en-US"/>
         </w:rPr>
         <w:tab/>
+      </w:r>
+      <w:proofErr w:type="gramEnd"/>
+      <w:r>
+        <w:rPr>
+          <w:rFonts w:ascii="Times New Roman" w:hAnsi="Times New Roman" w:cs="Times New Roman"/>
+          <w:color w:val="000000"/>
+          <w:szCs w:val="24"/>
+          <w:lang w:eastAsia="en-US"/>
+        </w:rPr>
         <w:t>Description and Priority</w:t>
       </w:r>
     </w:p>
@@ -6119,6 +6782,7 @@
           <w:lang w:eastAsia="en-US"/>
         </w:rPr>
       </w:pPr>
+      <w:proofErr w:type="gramStart"/>
       <w:r>
         <w:rPr>
           <w:rFonts w:ascii="Times New Roman" w:hAnsi="Times New Roman" w:cs="Times New Roman"/>
@@ -6136,6 +6800,15 @@
           <w:lang w:eastAsia="en-US"/>
         </w:rPr>
         <w:tab/>
+      </w:r>
+      <w:proofErr w:type="gramEnd"/>
+      <w:r>
+        <w:rPr>
+          <w:rFonts w:ascii="Times New Roman" w:hAnsi="Times New Roman" w:cs="Times New Roman"/>
+          <w:color w:val="000000"/>
+          <w:szCs w:val="24"/>
+          <w:lang w:eastAsia="en-US"/>
+        </w:rPr>
         <w:t>Stimulus/Response Sequences</w:t>
       </w:r>
     </w:p>
@@ -6169,6 +6842,7 @@
           <w:lang w:eastAsia="en-US"/>
         </w:rPr>
       </w:pPr>
+      <w:proofErr w:type="gramStart"/>
       <w:r>
         <w:rPr>
           <w:rFonts w:ascii="Times New Roman" w:hAnsi="Times New Roman" w:cs="Times New Roman"/>
@@ -6186,6 +6860,15 @@
           <w:lang w:eastAsia="en-US"/>
         </w:rPr>
         <w:tab/>
+      </w:r>
+      <w:proofErr w:type="gramEnd"/>
+      <w:r>
+        <w:rPr>
+          <w:rFonts w:ascii="Times New Roman" w:hAnsi="Times New Roman" w:cs="Times New Roman"/>
+          <w:color w:val="000000"/>
+          <w:szCs w:val="24"/>
+          <w:lang w:eastAsia="en-US"/>
+        </w:rPr>
         <w:t>Functional Requirements</w:t>
       </w:r>
     </w:p>
@@ -6246,7 +6929,7 @@
           <w:szCs w:val="24"/>
           <w:lang w:eastAsia="en-US"/>
         </w:rPr>
-        <w:t>REQ-3(VS_006): The system groups all of the independent parties into one party for the use of OPL. See section 4.1</w:t>
+        <w:t>REQ-3(VS_005): The system groups all of the independent parties into one party for the use of OPL. See section 4.1</w:t>
       </w:r>
     </w:p>
     <w:p>
@@ -6863,7 +7546,15 @@
       <w:jc w:val="center"/>
     </w:pPr>
     <w:r>
-      <w:t>Copyright © 1999 by Karl E. Wiegers. Permission is granted to use, modify, and distribute this document.</w:t>
+      <w:t xml:space="preserve">Copyright © 1999 by Karl E. </w:t>
+    </w:r>
+    <w:proofErr w:type="spellStart"/>
+    <w:r>
+      <w:t>Wiegers</w:t>
+    </w:r>
+    <w:proofErr w:type="spellEnd"/>
+    <w:r>
+      <w:t>. Permission is granted to use, modify, and distribute this document.</w:t>
     </w:r>
   </w:p>
 </w:ftr>
@@ -7008,6 +7699,155 @@
 <file path=word/numbering.xml><?xml version="1.0" encoding="utf-8"?>
 <w:numbering xmlns:wpc="http://schemas.microsoft.com/office/word/2010/wordprocessingCanvas" xmlns:cx="http://schemas.microsoft.com/office/drawing/2014/chartex" xmlns:cx1="http://schemas.microsoft.com/office/drawing/2015/9/8/chartex" xmlns:cx2="http://schemas.microsoft.com/office/drawing/2015/10/21/chartex" xmlns:cx3="http://schemas.microsoft.com/office/drawing/2016/5/9/chartex" xmlns:cx4="http://schemas.microsoft.com/office/drawing/2016/5/10/chartex" xmlns:cx5="http://schemas.microsoft.com/office/drawing/2016/5/11/chartex" xmlns:cx6="http://schemas.microsoft.com/office/drawing/2016/5/12/chartex" xmlns:cx7="http://schemas.microsoft.com/office/drawing/2016/5/13/chartex" xmlns:cx8="http://schemas.microsoft.com/office/drawing/2016/5/14/chartex" xmlns:mc="http://schemas.openxmlformats.org/markup-compatibility/2006" xmlns:aink="http://schemas.microsoft.com/office/drawing/2016/ink" xmlns:am3d="http://schemas.microsoft.com/office/drawing/2017/model3d" xmlns:o="urn:schemas-microsoft-com:office:office" xmlns:r="http://schemas.openxmlformats.org/officeDocument/2006/relationships" xmlns:m="http://schemas.openxmlformats.org/officeDocument/2006/math" xmlns:v="urn:schemas-microsoft-com:vml" xmlns:wp14="http://schemas.microsoft.com/office/word/2010/wordprocessingDrawing" xmlns:wp="http://schemas.openxmlformats.org/drawingml/2006/wordprocessingDrawing" xmlns:w10="urn:schemas-microsoft-com:office:word" xmlns:w="http://schemas.openxmlformats.org/wordprocessingml/2006/main" xmlns:w14="http://schemas.microsoft.com/office/word/2010/wordml" xmlns:w15="http://schemas.microsoft.com/office/word/2012/wordml" xmlns:w16cex="http://schemas.microsoft.com/office/word/2018/wordml/cex" xmlns:w16cid="http://schemas.microsoft.com/office/word/2016/wordml/cid" xmlns:w16="http://schemas.microsoft.com/office/word/2018/wordml" xmlns:w16se="http://schemas.microsoft.com/office/word/2015/wordml/symex" xmlns:wpg="http://schemas.microsoft.com/office/word/2010/wordprocessingGroup" xmlns:wpi="http://schemas.microsoft.com/office/word/2010/wordprocessingInk" xmlns:wne="http://schemas.microsoft.com/office/word/2006/wordml" xmlns:wps="http://schemas.microsoft.com/office/word/2010/wordprocessingShape" mc:Ignorable="w14 w15 w16se w16cid w16 w16cex wp14">
   <w:abstractNum w:abstractNumId="0" w15:restartNumberingAfterBreak="0">
+    <w:nsid w:val="014D1CDE"/>
+    <w:multiLevelType w:val="multilevel"/>
+    <w:tmpl w:val="4C20C4FE"/>
+    <w:lvl w:ilvl="0">
+      <w:start w:val="1"/>
+      <w:numFmt w:val="bullet"/>
+      <w:lvlText w:val=""/>
+      <w:lvlJc w:val="left"/>
+      <w:pPr>
+        <w:tabs>
+          <w:tab w:val="num" w:pos="720"/>
+        </w:tabs>
+        <w:ind w:left="720" w:hanging="360"/>
+      </w:pPr>
+      <w:rPr>
+        <w:rFonts w:ascii="Symbol" w:hAnsi="Symbol" w:hint="default"/>
+        <w:sz w:val="20"/>
+      </w:rPr>
+    </w:lvl>
+    <w:lvl w:ilvl="1">
+      <w:start w:val="1"/>
+      <w:numFmt w:val="bullet"/>
+      <w:lvlText w:val="o"/>
+      <w:lvlJc w:val="left"/>
+      <w:pPr>
+        <w:tabs>
+          <w:tab w:val="num" w:pos="1440"/>
+        </w:tabs>
+        <w:ind w:left="1440" w:hanging="360"/>
+      </w:pPr>
+      <w:rPr>
+        <w:rFonts w:ascii="Courier New" w:hAnsi="Courier New" w:hint="default"/>
+        <w:sz w:val="20"/>
+      </w:rPr>
+    </w:lvl>
+    <w:lvl w:ilvl="2">
+      <w:start w:val="1"/>
+      <w:numFmt w:val="bullet"/>
+      <w:lvlText w:val=""/>
+      <w:lvlJc w:val="left"/>
+      <w:pPr>
+        <w:tabs>
+          <w:tab w:val="num" w:pos="2160"/>
+        </w:tabs>
+        <w:ind w:left="2160" w:hanging="360"/>
+      </w:pPr>
+      <w:rPr>
+        <w:rFonts w:ascii="Wingdings" w:hAnsi="Wingdings" w:hint="default"/>
+        <w:sz w:val="20"/>
+      </w:rPr>
+    </w:lvl>
+    <w:lvl w:ilvl="3" w:tentative="1">
+      <w:start w:val="1"/>
+      <w:numFmt w:val="bullet"/>
+      <w:lvlText w:val=""/>
+      <w:lvlJc w:val="left"/>
+      <w:pPr>
+        <w:tabs>
+          <w:tab w:val="num" w:pos="2880"/>
+        </w:tabs>
+        <w:ind w:left="2880" w:hanging="360"/>
+      </w:pPr>
+      <w:rPr>
+        <w:rFonts w:ascii="Wingdings" w:hAnsi="Wingdings" w:hint="default"/>
+        <w:sz w:val="20"/>
+      </w:rPr>
+    </w:lvl>
+    <w:lvl w:ilvl="4" w:tentative="1">
+      <w:start w:val="1"/>
+      <w:numFmt w:val="bullet"/>
+      <w:lvlText w:val=""/>
+      <w:lvlJc w:val="left"/>
+      <w:pPr>
+        <w:tabs>
+          <w:tab w:val="num" w:pos="3600"/>
+        </w:tabs>
+        <w:ind w:left="3600" w:hanging="360"/>
+      </w:pPr>
+      <w:rPr>
+        <w:rFonts w:ascii="Wingdings" w:hAnsi="Wingdings" w:hint="default"/>
+        <w:sz w:val="20"/>
+      </w:rPr>
+    </w:lvl>
+    <w:lvl w:ilvl="5" w:tentative="1">
+      <w:start w:val="1"/>
+      <w:numFmt w:val="bullet"/>
+      <w:lvlText w:val=""/>
+      <w:lvlJc w:val="left"/>
+      <w:pPr>
+        <w:tabs>
+          <w:tab w:val="num" w:pos="4320"/>
+        </w:tabs>
+        <w:ind w:left="4320" w:hanging="360"/>
+      </w:pPr>
+      <w:rPr>
+        <w:rFonts w:ascii="Wingdings" w:hAnsi="Wingdings" w:hint="default"/>
+        <w:sz w:val="20"/>
+      </w:rPr>
+    </w:lvl>
+    <w:lvl w:ilvl="6" w:tentative="1">
+      <w:start w:val="1"/>
+      <w:numFmt w:val="bullet"/>
+      <w:lvlText w:val=""/>
+      <w:lvlJc w:val="left"/>
+      <w:pPr>
+        <w:tabs>
+          <w:tab w:val="num" w:pos="5040"/>
+        </w:tabs>
+        <w:ind w:left="5040" w:hanging="360"/>
+      </w:pPr>
+      <w:rPr>
+        <w:rFonts w:ascii="Wingdings" w:hAnsi="Wingdings" w:hint="default"/>
+        <w:sz w:val="20"/>
+      </w:rPr>
+    </w:lvl>
+    <w:lvl w:ilvl="7" w:tentative="1">
+      <w:start w:val="1"/>
+      <w:numFmt w:val="bullet"/>
+      <w:lvlText w:val=""/>
+      <w:lvlJc w:val="left"/>
+      <w:pPr>
+        <w:tabs>
+          <w:tab w:val="num" w:pos="5760"/>
+        </w:tabs>
+        <w:ind w:left="5760" w:hanging="360"/>
+      </w:pPr>
+      <w:rPr>
+        <w:rFonts w:ascii="Wingdings" w:hAnsi="Wingdings" w:hint="default"/>
+        <w:sz w:val="20"/>
+      </w:rPr>
+    </w:lvl>
+    <w:lvl w:ilvl="8" w:tentative="1">
+      <w:start w:val="1"/>
+      <w:numFmt w:val="bullet"/>
+      <w:lvlText w:val=""/>
+      <w:lvlJc w:val="left"/>
+      <w:pPr>
+        <w:tabs>
+          <w:tab w:val="num" w:pos="6480"/>
+        </w:tabs>
+        <w:ind w:left="6480" w:hanging="360"/>
+      </w:pPr>
+      <w:rPr>
+        <w:rFonts w:ascii="Wingdings" w:hAnsi="Wingdings" w:hint="default"/>
+        <w:sz w:val="20"/>
+      </w:rPr>
+    </w:lvl>
+  </w:abstractNum>
+  <w:abstractNum w:abstractNumId="1" w15:restartNumberingAfterBreak="0">
     <w:nsid w:val="07561729"/>
     <w:multiLevelType w:val="multilevel"/>
     <w:tmpl w:val="772C717C"/>
@@ -7156,7 +7996,7 @@
       </w:rPr>
     </w:lvl>
   </w:abstractNum>
-  <w:abstractNum w:abstractNumId="1" w15:restartNumberingAfterBreak="0">
+  <w:abstractNum w:abstractNumId="2" w15:restartNumberingAfterBreak="0">
     <w:nsid w:val="0EC66C67"/>
     <w:multiLevelType w:val="multilevel"/>
     <w:tmpl w:val="FE36FA24"/>
@@ -7305,7 +8145,7 @@
       </w:rPr>
     </w:lvl>
   </w:abstractNum>
-  <w:abstractNum w:abstractNumId="2" w15:restartNumberingAfterBreak="0">
+  <w:abstractNum w:abstractNumId="3" w15:restartNumberingAfterBreak="0">
     <w:nsid w:val="11604621"/>
     <w:multiLevelType w:val="multilevel"/>
     <w:tmpl w:val="2E70DC30"/>
@@ -7454,7 +8294,7 @@
       </w:rPr>
     </w:lvl>
   </w:abstractNum>
-  <w:abstractNum w:abstractNumId="3" w15:restartNumberingAfterBreak="0">
+  <w:abstractNum w:abstractNumId="4" w15:restartNumberingAfterBreak="0">
     <w:nsid w:val="17F70198"/>
     <w:multiLevelType w:val="multilevel"/>
     <w:tmpl w:val="964A1E72"/>
@@ -7603,7 +8443,7 @@
       </w:rPr>
     </w:lvl>
   </w:abstractNum>
-  <w:abstractNum w:abstractNumId="4" w15:restartNumberingAfterBreak="0">
+  <w:abstractNum w:abstractNumId="5" w15:restartNumberingAfterBreak="0">
     <w:nsid w:val="187A3C5E"/>
     <w:multiLevelType w:val="multilevel"/>
     <w:tmpl w:val="4C1AFDEC"/>
@@ -7752,7 +8592,7 @@
       </w:rPr>
     </w:lvl>
   </w:abstractNum>
-  <w:abstractNum w:abstractNumId="5" w15:restartNumberingAfterBreak="0">
+  <w:abstractNum w:abstractNumId="6" w15:restartNumberingAfterBreak="0">
     <w:nsid w:val="190B6ABF"/>
     <w:multiLevelType w:val="multilevel"/>
     <w:tmpl w:val="05606C20"/>
@@ -7901,7 +8741,7 @@
       </w:rPr>
     </w:lvl>
   </w:abstractNum>
-  <w:abstractNum w:abstractNumId="6" w15:restartNumberingAfterBreak="0">
+  <w:abstractNum w:abstractNumId="7" w15:restartNumberingAfterBreak="0">
     <w:nsid w:val="1B8D1A38"/>
     <w:multiLevelType w:val="hybridMultilevel"/>
     <w:tmpl w:val="137C048E"/>
@@ -8014,7 +8854,7 @@
       </w:rPr>
     </w:lvl>
   </w:abstractNum>
-  <w:abstractNum w:abstractNumId="7" w15:restartNumberingAfterBreak="0">
+  <w:abstractNum w:abstractNumId="8" w15:restartNumberingAfterBreak="0">
     <w:nsid w:val="1BC32E0E"/>
     <w:multiLevelType w:val="multilevel"/>
     <w:tmpl w:val="339EA012"/>
@@ -8163,7 +9003,7 @@
       </w:rPr>
     </w:lvl>
   </w:abstractNum>
-  <w:abstractNum w:abstractNumId="8" w15:restartNumberingAfterBreak="0">
+  <w:abstractNum w:abstractNumId="9" w15:restartNumberingAfterBreak="0">
     <w:nsid w:val="22E27273"/>
     <w:multiLevelType w:val="multilevel"/>
     <w:tmpl w:val="F1747F42"/>
@@ -8258,7 +9098,7 @@
       </w:pPr>
     </w:lvl>
   </w:abstractNum>
-  <w:abstractNum w:abstractNumId="9" w15:restartNumberingAfterBreak="0">
+  <w:abstractNum w:abstractNumId="10" w15:restartNumberingAfterBreak="0">
     <w:nsid w:val="2C822E8A"/>
     <w:multiLevelType w:val="hybridMultilevel"/>
     <w:tmpl w:val="604013C0"/>
@@ -8371,7 +9211,7 @@
       </w:rPr>
     </w:lvl>
   </w:abstractNum>
-  <w:abstractNum w:abstractNumId="10" w15:restartNumberingAfterBreak="0">
+  <w:abstractNum w:abstractNumId="11" w15:restartNumberingAfterBreak="0">
     <w:nsid w:val="2E21657F"/>
     <w:multiLevelType w:val="hybridMultilevel"/>
     <w:tmpl w:val="04161652"/>
@@ -8484,7 +9324,269 @@
       </w:rPr>
     </w:lvl>
   </w:abstractNum>
-  <w:abstractNum w:abstractNumId="11" w15:restartNumberingAfterBreak="0">
+  <w:abstractNum w:abstractNumId="12" w15:restartNumberingAfterBreak="0">
+    <w:nsid w:val="388D483A"/>
+    <w:multiLevelType w:val="hybridMultilevel"/>
+    <w:tmpl w:val="183AE5CC"/>
+    <w:lvl w:ilvl="0" w:tplc="04090001">
+      <w:start w:val="1"/>
+      <w:numFmt w:val="bullet"/>
+      <w:lvlText w:val=""/>
+      <w:lvlJc w:val="left"/>
+      <w:pPr>
+        <w:ind w:left="720" w:hanging="360"/>
+      </w:pPr>
+      <w:rPr>
+        <w:rFonts w:ascii="Symbol" w:hAnsi="Symbol" w:hint="default"/>
+      </w:rPr>
+    </w:lvl>
+    <w:lvl w:ilvl="1" w:tplc="04090003">
+      <w:start w:val="1"/>
+      <w:numFmt w:val="bullet"/>
+      <w:lvlText w:val="o"/>
+      <w:lvlJc w:val="left"/>
+      <w:pPr>
+        <w:ind w:left="1440" w:hanging="360"/>
+      </w:pPr>
+      <w:rPr>
+        <w:rFonts w:ascii="Courier New" w:hAnsi="Courier New" w:cs="Courier New" w:hint="default"/>
+      </w:rPr>
+    </w:lvl>
+    <w:lvl w:ilvl="2" w:tplc="04090005">
+      <w:start w:val="1"/>
+      <w:numFmt w:val="bullet"/>
+      <w:lvlText w:val=""/>
+      <w:lvlJc w:val="left"/>
+      <w:pPr>
+        <w:ind w:left="2160" w:hanging="360"/>
+      </w:pPr>
+      <w:rPr>
+        <w:rFonts w:ascii="Wingdings" w:hAnsi="Wingdings" w:hint="default"/>
+      </w:rPr>
+    </w:lvl>
+    <w:lvl w:ilvl="3" w:tplc="04090001" w:tentative="1">
+      <w:start w:val="1"/>
+      <w:numFmt w:val="bullet"/>
+      <w:lvlText w:val=""/>
+      <w:lvlJc w:val="left"/>
+      <w:pPr>
+        <w:ind w:left="2880" w:hanging="360"/>
+      </w:pPr>
+      <w:rPr>
+        <w:rFonts w:ascii="Symbol" w:hAnsi="Symbol" w:hint="default"/>
+      </w:rPr>
+    </w:lvl>
+    <w:lvl w:ilvl="4" w:tplc="04090003" w:tentative="1">
+      <w:start w:val="1"/>
+      <w:numFmt w:val="bullet"/>
+      <w:lvlText w:val="o"/>
+      <w:lvlJc w:val="left"/>
+      <w:pPr>
+        <w:ind w:left="3600" w:hanging="360"/>
+      </w:pPr>
+      <w:rPr>
+        <w:rFonts w:ascii="Courier New" w:hAnsi="Courier New" w:cs="Courier New" w:hint="default"/>
+      </w:rPr>
+    </w:lvl>
+    <w:lvl w:ilvl="5" w:tplc="04090005" w:tentative="1">
+      <w:start w:val="1"/>
+      <w:numFmt w:val="bullet"/>
+      <w:lvlText w:val=""/>
+      <w:lvlJc w:val="left"/>
+      <w:pPr>
+        <w:ind w:left="4320" w:hanging="360"/>
+      </w:pPr>
+      <w:rPr>
+        <w:rFonts w:ascii="Wingdings" w:hAnsi="Wingdings" w:hint="default"/>
+      </w:rPr>
+    </w:lvl>
+    <w:lvl w:ilvl="6" w:tplc="04090001" w:tentative="1">
+      <w:start w:val="1"/>
+      <w:numFmt w:val="bullet"/>
+      <w:lvlText w:val=""/>
+      <w:lvlJc w:val="left"/>
+      <w:pPr>
+        <w:ind w:left="5040" w:hanging="360"/>
+      </w:pPr>
+      <w:rPr>
+        <w:rFonts w:ascii="Symbol" w:hAnsi="Symbol" w:hint="default"/>
+      </w:rPr>
+    </w:lvl>
+    <w:lvl w:ilvl="7" w:tplc="04090003" w:tentative="1">
+      <w:start w:val="1"/>
+      <w:numFmt w:val="bullet"/>
+      <w:lvlText w:val="o"/>
+      <w:lvlJc w:val="left"/>
+      <w:pPr>
+        <w:ind w:left="5760" w:hanging="360"/>
+      </w:pPr>
+      <w:rPr>
+        <w:rFonts w:ascii="Courier New" w:hAnsi="Courier New" w:cs="Courier New" w:hint="default"/>
+      </w:rPr>
+    </w:lvl>
+    <w:lvl w:ilvl="8" w:tplc="04090005" w:tentative="1">
+      <w:start w:val="1"/>
+      <w:numFmt w:val="bullet"/>
+      <w:lvlText w:val=""/>
+      <w:lvlJc w:val="left"/>
+      <w:pPr>
+        <w:ind w:left="6480" w:hanging="360"/>
+      </w:pPr>
+      <w:rPr>
+        <w:rFonts w:ascii="Wingdings" w:hAnsi="Wingdings" w:hint="default"/>
+      </w:rPr>
+    </w:lvl>
+  </w:abstractNum>
+  <w:abstractNum w:abstractNumId="13" w15:restartNumberingAfterBreak="0">
+    <w:nsid w:val="3A0060A6"/>
+    <w:multiLevelType w:val="multilevel"/>
+    <w:tmpl w:val="19F64204"/>
+    <w:lvl w:ilvl="0">
+      <w:start w:val="1"/>
+      <w:numFmt w:val="bullet"/>
+      <w:lvlText w:val=""/>
+      <w:lvlJc w:val="left"/>
+      <w:pPr>
+        <w:tabs>
+          <w:tab w:val="num" w:pos="720"/>
+        </w:tabs>
+        <w:ind w:left="720" w:hanging="360"/>
+      </w:pPr>
+      <w:rPr>
+        <w:rFonts w:ascii="Symbol" w:hAnsi="Symbol" w:hint="default"/>
+        <w:sz w:val="20"/>
+      </w:rPr>
+    </w:lvl>
+    <w:lvl w:ilvl="1">
+      <w:start w:val="1"/>
+      <w:numFmt w:val="bullet"/>
+      <w:lvlText w:val="o"/>
+      <w:lvlJc w:val="left"/>
+      <w:pPr>
+        <w:tabs>
+          <w:tab w:val="num" w:pos="1440"/>
+        </w:tabs>
+        <w:ind w:left="1440" w:hanging="360"/>
+      </w:pPr>
+      <w:rPr>
+        <w:rFonts w:ascii="Courier New" w:hAnsi="Courier New" w:hint="default"/>
+        <w:sz w:val="20"/>
+      </w:rPr>
+    </w:lvl>
+    <w:lvl w:ilvl="2" w:tentative="1">
+      <w:start w:val="1"/>
+      <w:numFmt w:val="bullet"/>
+      <w:lvlText w:val=""/>
+      <w:lvlJc w:val="left"/>
+      <w:pPr>
+        <w:tabs>
+          <w:tab w:val="num" w:pos="2160"/>
+        </w:tabs>
+        <w:ind w:left="2160" w:hanging="360"/>
+      </w:pPr>
+      <w:rPr>
+        <w:rFonts w:ascii="Wingdings" w:hAnsi="Wingdings" w:hint="default"/>
+        <w:sz w:val="20"/>
+      </w:rPr>
+    </w:lvl>
+    <w:lvl w:ilvl="3" w:tentative="1">
+      <w:start w:val="1"/>
+      <w:numFmt w:val="bullet"/>
+      <w:lvlText w:val=""/>
+      <w:lvlJc w:val="left"/>
+      <w:pPr>
+        <w:tabs>
+          <w:tab w:val="num" w:pos="2880"/>
+        </w:tabs>
+        <w:ind w:left="2880" w:hanging="360"/>
+      </w:pPr>
+      <w:rPr>
+        <w:rFonts w:ascii="Wingdings" w:hAnsi="Wingdings" w:hint="default"/>
+        <w:sz w:val="20"/>
+      </w:rPr>
+    </w:lvl>
+    <w:lvl w:ilvl="4" w:tentative="1">
+      <w:start w:val="1"/>
+      <w:numFmt w:val="bullet"/>
+      <w:lvlText w:val=""/>
+      <w:lvlJc w:val="left"/>
+      <w:pPr>
+        <w:tabs>
+          <w:tab w:val="num" w:pos="3600"/>
+        </w:tabs>
+        <w:ind w:left="3600" w:hanging="360"/>
+      </w:pPr>
+      <w:rPr>
+        <w:rFonts w:ascii="Wingdings" w:hAnsi="Wingdings" w:hint="default"/>
+        <w:sz w:val="20"/>
+      </w:rPr>
+    </w:lvl>
+    <w:lvl w:ilvl="5" w:tentative="1">
+      <w:start w:val="1"/>
+      <w:numFmt w:val="bullet"/>
+      <w:lvlText w:val=""/>
+      <w:lvlJc w:val="left"/>
+      <w:pPr>
+        <w:tabs>
+          <w:tab w:val="num" w:pos="4320"/>
+        </w:tabs>
+        <w:ind w:left="4320" w:hanging="360"/>
+      </w:pPr>
+      <w:rPr>
+        <w:rFonts w:ascii="Wingdings" w:hAnsi="Wingdings" w:hint="default"/>
+        <w:sz w:val="20"/>
+      </w:rPr>
+    </w:lvl>
+    <w:lvl w:ilvl="6" w:tentative="1">
+      <w:start w:val="1"/>
+      <w:numFmt w:val="bullet"/>
+      <w:lvlText w:val=""/>
+      <w:lvlJc w:val="left"/>
+      <w:pPr>
+        <w:tabs>
+          <w:tab w:val="num" w:pos="5040"/>
+        </w:tabs>
+        <w:ind w:left="5040" w:hanging="360"/>
+      </w:pPr>
+      <w:rPr>
+        <w:rFonts w:ascii="Wingdings" w:hAnsi="Wingdings" w:hint="default"/>
+        <w:sz w:val="20"/>
+      </w:rPr>
+    </w:lvl>
+    <w:lvl w:ilvl="7" w:tentative="1">
+      <w:start w:val="1"/>
+      <w:numFmt w:val="bullet"/>
+      <w:lvlText w:val=""/>
+      <w:lvlJc w:val="left"/>
+      <w:pPr>
+        <w:tabs>
+          <w:tab w:val="num" w:pos="5760"/>
+        </w:tabs>
+        <w:ind w:left="5760" w:hanging="360"/>
+      </w:pPr>
+      <w:rPr>
+        <w:rFonts w:ascii="Wingdings" w:hAnsi="Wingdings" w:hint="default"/>
+        <w:sz w:val="20"/>
+      </w:rPr>
+    </w:lvl>
+    <w:lvl w:ilvl="8" w:tentative="1">
+      <w:start w:val="1"/>
+      <w:numFmt w:val="bullet"/>
+      <w:lvlText w:val=""/>
+      <w:lvlJc w:val="left"/>
+      <w:pPr>
+        <w:tabs>
+          <w:tab w:val="num" w:pos="6480"/>
+        </w:tabs>
+        <w:ind w:left="6480" w:hanging="360"/>
+      </w:pPr>
+      <w:rPr>
+        <w:rFonts w:ascii="Wingdings" w:hAnsi="Wingdings" w:hint="default"/>
+        <w:sz w:val="20"/>
+      </w:rPr>
+    </w:lvl>
+  </w:abstractNum>
+  <w:abstractNum w:abstractNumId="14" w15:restartNumberingAfterBreak="0">
     <w:nsid w:val="3C5F4B0C"/>
     <w:multiLevelType w:val="multilevel"/>
     <w:tmpl w:val="A604904A"/>
@@ -8633,7 +9735,7 @@
       </w:rPr>
     </w:lvl>
   </w:abstractNum>
-  <w:abstractNum w:abstractNumId="12" w15:restartNumberingAfterBreak="0">
+  <w:abstractNum w:abstractNumId="15" w15:restartNumberingAfterBreak="0">
     <w:nsid w:val="43793B8A"/>
     <w:multiLevelType w:val="multilevel"/>
     <w:tmpl w:val="DA625D28"/>
@@ -8782,7 +9884,7 @@
       </w:rPr>
     </w:lvl>
   </w:abstractNum>
-  <w:abstractNum w:abstractNumId="13" w15:restartNumberingAfterBreak="0">
+  <w:abstractNum w:abstractNumId="16" w15:restartNumberingAfterBreak="0">
     <w:nsid w:val="45C9619F"/>
     <w:multiLevelType w:val="multilevel"/>
     <w:tmpl w:val="C0C82E26"/>
@@ -8931,7 +10033,156 @@
       </w:rPr>
     </w:lvl>
   </w:abstractNum>
-  <w:abstractNum w:abstractNumId="14" w15:restartNumberingAfterBreak="0">
+  <w:abstractNum w:abstractNumId="17" w15:restartNumberingAfterBreak="0">
+    <w:nsid w:val="4679633E"/>
+    <w:multiLevelType w:val="multilevel"/>
+    <w:tmpl w:val="F9804BA6"/>
+    <w:lvl w:ilvl="0">
+      <w:start w:val="1"/>
+      <w:numFmt w:val="bullet"/>
+      <w:lvlText w:val=""/>
+      <w:lvlJc w:val="left"/>
+      <w:pPr>
+        <w:tabs>
+          <w:tab w:val="num" w:pos="720"/>
+        </w:tabs>
+        <w:ind w:left="720" w:hanging="360"/>
+      </w:pPr>
+      <w:rPr>
+        <w:rFonts w:ascii="Symbol" w:hAnsi="Symbol" w:hint="default"/>
+        <w:sz w:val="20"/>
+      </w:rPr>
+    </w:lvl>
+    <w:lvl w:ilvl="1" w:tentative="1">
+      <w:start w:val="1"/>
+      <w:numFmt w:val="bullet"/>
+      <w:lvlText w:val="o"/>
+      <w:lvlJc w:val="left"/>
+      <w:pPr>
+        <w:tabs>
+          <w:tab w:val="num" w:pos="1440"/>
+        </w:tabs>
+        <w:ind w:left="1440" w:hanging="360"/>
+      </w:pPr>
+      <w:rPr>
+        <w:rFonts w:ascii="Courier New" w:hAnsi="Courier New" w:hint="default"/>
+        <w:sz w:val="20"/>
+      </w:rPr>
+    </w:lvl>
+    <w:lvl w:ilvl="2" w:tentative="1">
+      <w:start w:val="1"/>
+      <w:numFmt w:val="bullet"/>
+      <w:lvlText w:val=""/>
+      <w:lvlJc w:val="left"/>
+      <w:pPr>
+        <w:tabs>
+          <w:tab w:val="num" w:pos="2160"/>
+        </w:tabs>
+        <w:ind w:left="2160" w:hanging="360"/>
+      </w:pPr>
+      <w:rPr>
+        <w:rFonts w:ascii="Wingdings" w:hAnsi="Wingdings" w:hint="default"/>
+        <w:sz w:val="20"/>
+      </w:rPr>
+    </w:lvl>
+    <w:lvl w:ilvl="3" w:tentative="1">
+      <w:start w:val="1"/>
+      <w:numFmt w:val="bullet"/>
+      <w:lvlText w:val=""/>
+      <w:lvlJc w:val="left"/>
+      <w:pPr>
+        <w:tabs>
+          <w:tab w:val="num" w:pos="2880"/>
+        </w:tabs>
+        <w:ind w:left="2880" w:hanging="360"/>
+      </w:pPr>
+      <w:rPr>
+        <w:rFonts w:ascii="Wingdings" w:hAnsi="Wingdings" w:hint="default"/>
+        <w:sz w:val="20"/>
+      </w:rPr>
+    </w:lvl>
+    <w:lvl w:ilvl="4" w:tentative="1">
+      <w:start w:val="1"/>
+      <w:numFmt w:val="bullet"/>
+      <w:lvlText w:val=""/>
+      <w:lvlJc w:val="left"/>
+      <w:pPr>
+        <w:tabs>
+          <w:tab w:val="num" w:pos="3600"/>
+        </w:tabs>
+        <w:ind w:left="3600" w:hanging="360"/>
+      </w:pPr>
+      <w:rPr>
+        <w:rFonts w:ascii="Wingdings" w:hAnsi="Wingdings" w:hint="default"/>
+        <w:sz w:val="20"/>
+      </w:rPr>
+    </w:lvl>
+    <w:lvl w:ilvl="5" w:tentative="1">
+      <w:start w:val="1"/>
+      <w:numFmt w:val="bullet"/>
+      <w:lvlText w:val=""/>
+      <w:lvlJc w:val="left"/>
+      <w:pPr>
+        <w:tabs>
+          <w:tab w:val="num" w:pos="4320"/>
+        </w:tabs>
+        <w:ind w:left="4320" w:hanging="360"/>
+      </w:pPr>
+      <w:rPr>
+        <w:rFonts w:ascii="Wingdings" w:hAnsi="Wingdings" w:hint="default"/>
+        <w:sz w:val="20"/>
+      </w:rPr>
+    </w:lvl>
+    <w:lvl w:ilvl="6" w:tentative="1">
+      <w:start w:val="1"/>
+      <w:numFmt w:val="bullet"/>
+      <w:lvlText w:val=""/>
+      <w:lvlJc w:val="left"/>
+      <w:pPr>
+        <w:tabs>
+          <w:tab w:val="num" w:pos="5040"/>
+        </w:tabs>
+        <w:ind w:left="5040" w:hanging="360"/>
+      </w:pPr>
+      <w:rPr>
+        <w:rFonts w:ascii="Wingdings" w:hAnsi="Wingdings" w:hint="default"/>
+        <w:sz w:val="20"/>
+      </w:rPr>
+    </w:lvl>
+    <w:lvl w:ilvl="7" w:tentative="1">
+      <w:start w:val="1"/>
+      <w:numFmt w:val="bullet"/>
+      <w:lvlText w:val=""/>
+      <w:lvlJc w:val="left"/>
+      <w:pPr>
+        <w:tabs>
+          <w:tab w:val="num" w:pos="5760"/>
+        </w:tabs>
+        <w:ind w:left="5760" w:hanging="360"/>
+      </w:pPr>
+      <w:rPr>
+        <w:rFonts w:ascii="Wingdings" w:hAnsi="Wingdings" w:hint="default"/>
+        <w:sz w:val="20"/>
+      </w:rPr>
+    </w:lvl>
+    <w:lvl w:ilvl="8" w:tentative="1">
+      <w:start w:val="1"/>
+      <w:numFmt w:val="bullet"/>
+      <w:lvlText w:val=""/>
+      <w:lvlJc w:val="left"/>
+      <w:pPr>
+        <w:tabs>
+          <w:tab w:val="num" w:pos="6480"/>
+        </w:tabs>
+        <w:ind w:left="6480" w:hanging="360"/>
+      </w:pPr>
+      <w:rPr>
+        <w:rFonts w:ascii="Wingdings" w:hAnsi="Wingdings" w:hint="default"/>
+        <w:sz w:val="20"/>
+      </w:rPr>
+    </w:lvl>
+  </w:abstractNum>
+  <w:abstractNum w:abstractNumId="18" w15:restartNumberingAfterBreak="0">
     <w:nsid w:val="50F17E88"/>
     <w:multiLevelType w:val="multilevel"/>
     <w:tmpl w:val="E722C474"/>
@@ -9080,7 +10331,7 @@
       </w:rPr>
     </w:lvl>
   </w:abstractNum>
-  <w:abstractNum w:abstractNumId="15" w15:restartNumberingAfterBreak="0">
+  <w:abstractNum w:abstractNumId="19" w15:restartNumberingAfterBreak="0">
     <w:nsid w:val="6422359B"/>
     <w:multiLevelType w:val="multilevel"/>
     <w:tmpl w:val="6FF2F582"/>
@@ -9229,7 +10480,7 @@
       </w:rPr>
     </w:lvl>
   </w:abstractNum>
-  <w:abstractNum w:abstractNumId="16" w15:restartNumberingAfterBreak="0">
+  <w:abstractNum w:abstractNumId="20" w15:restartNumberingAfterBreak="0">
     <w:nsid w:val="65B36017"/>
     <w:multiLevelType w:val="multilevel"/>
     <w:tmpl w:val="5C0CB888"/>
@@ -9378,7 +10629,156 @@
       </w:rPr>
     </w:lvl>
   </w:abstractNum>
-  <w:abstractNum w:abstractNumId="17" w15:restartNumberingAfterBreak="0">
+  <w:abstractNum w:abstractNumId="21" w15:restartNumberingAfterBreak="0">
+    <w:nsid w:val="6E5C1D0B"/>
+    <w:multiLevelType w:val="multilevel"/>
+    <w:tmpl w:val="D5665B66"/>
+    <w:lvl w:ilvl="0">
+      <w:start w:val="1"/>
+      <w:numFmt w:val="bullet"/>
+      <w:lvlText w:val=""/>
+      <w:lvlJc w:val="left"/>
+      <w:pPr>
+        <w:tabs>
+          <w:tab w:val="num" w:pos="720"/>
+        </w:tabs>
+        <w:ind w:left="720" w:hanging="360"/>
+      </w:pPr>
+      <w:rPr>
+        <w:rFonts w:ascii="Symbol" w:hAnsi="Symbol" w:hint="default"/>
+        <w:sz w:val="20"/>
+      </w:rPr>
+    </w:lvl>
+    <w:lvl w:ilvl="1" w:tentative="1">
+      <w:start w:val="1"/>
+      <w:numFmt w:val="bullet"/>
+      <w:lvlText w:val="o"/>
+      <w:lvlJc w:val="left"/>
+      <w:pPr>
+        <w:tabs>
+          <w:tab w:val="num" w:pos="1440"/>
+        </w:tabs>
+        <w:ind w:left="1440" w:hanging="360"/>
+      </w:pPr>
+      <w:rPr>
+        <w:rFonts w:ascii="Courier New" w:hAnsi="Courier New" w:hint="default"/>
+        <w:sz w:val="20"/>
+      </w:rPr>
+    </w:lvl>
+    <w:lvl w:ilvl="2" w:tentative="1">
+      <w:start w:val="1"/>
+      <w:numFmt w:val="bullet"/>
+      <w:lvlText w:val=""/>
+      <w:lvlJc w:val="left"/>
+      <w:pPr>
+        <w:tabs>
+          <w:tab w:val="num" w:pos="2160"/>
+        </w:tabs>
+        <w:ind w:left="2160" w:hanging="360"/>
+      </w:pPr>
+      <w:rPr>
+        <w:rFonts w:ascii="Wingdings" w:hAnsi="Wingdings" w:hint="default"/>
+        <w:sz w:val="20"/>
+      </w:rPr>
+    </w:lvl>
+    <w:lvl w:ilvl="3" w:tentative="1">
+      <w:start w:val="1"/>
+      <w:numFmt w:val="bullet"/>
+      <w:lvlText w:val=""/>
+      <w:lvlJc w:val="left"/>
+      <w:pPr>
+        <w:tabs>
+          <w:tab w:val="num" w:pos="2880"/>
+        </w:tabs>
+        <w:ind w:left="2880" w:hanging="360"/>
+      </w:pPr>
+      <w:rPr>
+        <w:rFonts w:ascii="Wingdings" w:hAnsi="Wingdings" w:hint="default"/>
+        <w:sz w:val="20"/>
+      </w:rPr>
+    </w:lvl>
+    <w:lvl w:ilvl="4" w:tentative="1">
+      <w:start w:val="1"/>
+      <w:numFmt w:val="bullet"/>
+      <w:lvlText w:val=""/>
+      <w:lvlJc w:val="left"/>
+      <w:pPr>
+        <w:tabs>
+          <w:tab w:val="num" w:pos="3600"/>
+        </w:tabs>
+        <w:ind w:left="3600" w:hanging="360"/>
+      </w:pPr>
+      <w:rPr>
+        <w:rFonts w:ascii="Wingdings" w:hAnsi="Wingdings" w:hint="default"/>
+        <w:sz w:val="20"/>
+      </w:rPr>
+    </w:lvl>
+    <w:lvl w:ilvl="5" w:tentative="1">
+      <w:start w:val="1"/>
+      <w:numFmt w:val="bullet"/>
+      <w:lvlText w:val=""/>
+      <w:lvlJc w:val="left"/>
+      <w:pPr>
+        <w:tabs>
+          <w:tab w:val="num" w:pos="4320"/>
+        </w:tabs>
+        <w:ind w:left="4320" w:hanging="360"/>
+      </w:pPr>
+      <w:rPr>
+        <w:rFonts w:ascii="Wingdings" w:hAnsi="Wingdings" w:hint="default"/>
+        <w:sz w:val="20"/>
+      </w:rPr>
+    </w:lvl>
+    <w:lvl w:ilvl="6" w:tentative="1">
+      <w:start w:val="1"/>
+      <w:numFmt w:val="bullet"/>
+      <w:lvlText w:val=""/>
+      <w:lvlJc w:val="left"/>
+      <w:pPr>
+        <w:tabs>
+          <w:tab w:val="num" w:pos="5040"/>
+        </w:tabs>
+        <w:ind w:left="5040" w:hanging="360"/>
+      </w:pPr>
+      <w:rPr>
+        <w:rFonts w:ascii="Wingdings" w:hAnsi="Wingdings" w:hint="default"/>
+        <w:sz w:val="20"/>
+      </w:rPr>
+    </w:lvl>
+    <w:lvl w:ilvl="7" w:tentative="1">
+      <w:start w:val="1"/>
+      <w:numFmt w:val="bullet"/>
+      <w:lvlText w:val=""/>
+      <w:lvlJc w:val="left"/>
+      <w:pPr>
+        <w:tabs>
+          <w:tab w:val="num" w:pos="5760"/>
+        </w:tabs>
+        <w:ind w:left="5760" w:hanging="360"/>
+      </w:pPr>
+      <w:rPr>
+        <w:rFonts w:ascii="Wingdings" w:hAnsi="Wingdings" w:hint="default"/>
+        <w:sz w:val="20"/>
+      </w:rPr>
+    </w:lvl>
+    <w:lvl w:ilvl="8" w:tentative="1">
+      <w:start w:val="1"/>
+      <w:numFmt w:val="bullet"/>
+      <w:lvlText w:val=""/>
+      <w:lvlJc w:val="left"/>
+      <w:pPr>
+        <w:tabs>
+          <w:tab w:val="num" w:pos="6480"/>
+        </w:tabs>
+        <w:ind w:left="6480" w:hanging="360"/>
+      </w:pPr>
+      <w:rPr>
+        <w:rFonts w:ascii="Wingdings" w:hAnsi="Wingdings" w:hint="default"/>
+        <w:sz w:val="20"/>
+      </w:rPr>
+    </w:lvl>
+  </w:abstractNum>
+  <w:abstractNum w:abstractNumId="22" w15:restartNumberingAfterBreak="0">
     <w:nsid w:val="7D382397"/>
     <w:multiLevelType w:val="multilevel"/>
     <w:tmpl w:val="434C1926"/>
@@ -9528,58 +10928,73 @@
     </w:lvl>
   </w:abstractNum>
   <w:num w:numId="1">
+    <w:abstractNumId w:val="9"/>
+  </w:num>
+  <w:num w:numId="2">
+    <w:abstractNumId w:val="15"/>
+  </w:num>
+  <w:num w:numId="3">
+    <w:abstractNumId w:val="5"/>
+  </w:num>
+  <w:num w:numId="4">
+    <w:abstractNumId w:val="1"/>
+  </w:num>
+  <w:num w:numId="5">
+    <w:abstractNumId w:val="3"/>
+  </w:num>
+  <w:num w:numId="6">
+    <w:abstractNumId w:val="18"/>
+  </w:num>
+  <w:num w:numId="7">
     <w:abstractNumId w:val="8"/>
   </w:num>
-  <w:num w:numId="2">
-    <w:abstractNumId w:val="12"/>
+  <w:num w:numId="8">
+    <w:abstractNumId w:val="11"/>
   </w:num>
-  <w:num w:numId="3">
+  <w:num w:numId="9">
+    <w:abstractNumId w:val="14"/>
+  </w:num>
+  <w:num w:numId="10">
+    <w:abstractNumId w:val="22"/>
+  </w:num>
+  <w:num w:numId="11">
+    <w:abstractNumId w:val="6"/>
+  </w:num>
+  <w:num w:numId="12">
+    <w:abstractNumId w:val="16"/>
+  </w:num>
+  <w:num w:numId="13">
+    <w:abstractNumId w:val="10"/>
+  </w:num>
+  <w:num w:numId="14">
+    <w:abstractNumId w:val="2"/>
+  </w:num>
+  <w:num w:numId="15">
+    <w:abstractNumId w:val="20"/>
+  </w:num>
+  <w:num w:numId="16">
+    <w:abstractNumId w:val="19"/>
+  </w:num>
+  <w:num w:numId="17">
     <w:abstractNumId w:val="4"/>
   </w:num>
-  <w:num w:numId="4">
+  <w:num w:numId="18">
+    <w:abstractNumId w:val="7"/>
+  </w:num>
+  <w:num w:numId="19">
+    <w:abstractNumId w:val="17"/>
+  </w:num>
+  <w:num w:numId="20">
+    <w:abstractNumId w:val="13"/>
+  </w:num>
+  <w:num w:numId="21">
     <w:abstractNumId w:val="0"/>
   </w:num>
-  <w:num w:numId="5">
-    <w:abstractNumId w:val="2"/>
+  <w:num w:numId="22">
+    <w:abstractNumId w:val="21"/>
   </w:num>
-  <w:num w:numId="6">
-    <w:abstractNumId w:val="14"/>
-  </w:num>
-  <w:num w:numId="7">
-    <w:abstractNumId w:val="7"/>
-  </w:num>
-  <w:num w:numId="8">
-    <w:abstractNumId w:val="10"/>
-  </w:num>
-  <w:num w:numId="9">
-    <w:abstractNumId w:val="11"/>
-  </w:num>
-  <w:num w:numId="10">
-    <w:abstractNumId w:val="17"/>
-  </w:num>
-  <w:num w:numId="11">
-    <w:abstractNumId w:val="5"/>
-  </w:num>
-  <w:num w:numId="12">
-    <w:abstractNumId w:val="13"/>
-  </w:num>
-  <w:num w:numId="13">
-    <w:abstractNumId w:val="9"/>
-  </w:num>
-  <w:num w:numId="14">
-    <w:abstractNumId w:val="1"/>
-  </w:num>
-  <w:num w:numId="15">
-    <w:abstractNumId w:val="16"/>
-  </w:num>
-  <w:num w:numId="16">
-    <w:abstractNumId w:val="15"/>
-  </w:num>
-  <w:num w:numId="17">
-    <w:abstractNumId w:val="3"/>
-  </w:num>
-  <w:num w:numId="18">
-    <w:abstractNumId w:val="6"/>
+  <w:num w:numId="23">
+    <w:abstractNumId w:val="12"/>
   </w:num>
 </w:numbering>
 </file>

</xml_diff>